<commit_message>
some aot stuff happening... idk
</commit_message>
<xml_diff>
--- a/вебы/веб 9.docx
+++ b/вебы/веб 9.docx
@@ -459,29 +459,421 @@
     </w:p>
     <w:p>
       <w:pPr>
+        <w:pStyle w:val="a6"/>
+        <w:numPr>
+          <w:ilvl w:val="1"/>
+          <w:numId w:val="2"/>
+        </w:numPr>
+        <w:ind w:left="426"/>
+        <w:rPr>
+          <w:rFonts w:ascii="Times New Roman" w:hAnsi="Times New Roman" w:cs="Times New Roman"/>
+          <w:sz w:val="24"/>
+          <w:szCs w:val="24"/>
+        </w:rPr>
+      </w:pPr>
+      <w:r>
+        <w:rPr>
+          <w:rFonts w:ascii="Times New Roman" w:hAnsi="Times New Roman" w:cs="Times New Roman"/>
+          <w:sz w:val="24"/>
+          <w:szCs w:val="24"/>
+        </w:rPr>
+        <w:t>Название сайта – «</w:t>
+      </w:r>
+      <w:r>
+        <w:rPr>
+          <w:rFonts w:ascii="Times New Roman" w:hAnsi="Times New Roman" w:cs="Times New Roman"/>
+          <w:sz w:val="24"/>
+          <w:szCs w:val="24"/>
+          <w:lang w:val="en-US"/>
+        </w:rPr>
+        <w:t>Desman</w:t>
+      </w:r>
+      <w:r>
+        <w:rPr>
+          <w:rFonts w:ascii="Times New Roman" w:hAnsi="Times New Roman" w:cs="Times New Roman"/>
+          <w:sz w:val="24"/>
+          <w:szCs w:val="24"/>
+        </w:rPr>
+        <w:t xml:space="preserve"> </w:t>
+      </w:r>
+      <w:r>
+        <w:rPr>
+          <w:rFonts w:ascii="Times New Roman" w:hAnsi="Times New Roman" w:cs="Times New Roman"/>
+          <w:sz w:val="24"/>
+          <w:szCs w:val="24"/>
+          <w:lang w:val="en-US"/>
+        </w:rPr>
+        <w:t>Translate</w:t>
+      </w:r>
+      <w:r>
+        <w:rPr>
+          <w:rFonts w:ascii="Times New Roman" w:hAnsi="Times New Roman" w:cs="Times New Roman"/>
+          <w:sz w:val="24"/>
+          <w:szCs w:val="24"/>
+        </w:rPr>
+        <w:t>».</w:t>
+      </w:r>
+    </w:p>
+    <w:p>
+      <w:pPr>
+        <w:pStyle w:val="a6"/>
+        <w:numPr>
+          <w:ilvl w:val="1"/>
+          <w:numId w:val="2"/>
+        </w:numPr>
+        <w:ind w:left="426"/>
+        <w:rPr>
+          <w:rFonts w:ascii="Times New Roman" w:hAnsi="Times New Roman" w:cs="Times New Roman"/>
+          <w:sz w:val="24"/>
+          <w:szCs w:val="24"/>
+        </w:rPr>
+      </w:pPr>
+      <w:r>
+        <w:rPr>
+          <w:rFonts w:ascii="Times New Roman" w:hAnsi="Times New Roman" w:cs="Times New Roman"/>
+          <w:sz w:val="24"/>
+          <w:szCs w:val="24"/>
+        </w:rPr>
+        <w:t xml:space="preserve">Основания для проведения работ </w:t>
+      </w:r>
+    </w:p>
+    <w:p>
+      <w:pPr>
         <w:rPr>
           <w:rFonts w:eastAsia="Times New Roman" w:cs="Times New Roman"/>
         </w:rPr>
       </w:pPr>
       <w:r>
         <w:rPr>
+          <w:rFonts w:eastAsia="Times New Roman" w:cs="Times New Roman"/>
+        </w:rPr>
+        <w:t>Заявка от заказчика</w:t>
+      </w:r>
+      <w:r>
+        <w:rPr>
+          <w:rFonts w:cs="Times New Roman"/>
+        </w:rPr>
+        <w:t xml:space="preserve">, в которой описаны необходимый функционал и требования к дизайну. Заявка прилагается к техническому заданию в виде </w:t>
+      </w:r>
+      <w:r>
+        <w:rPr>
           <w:rFonts w:cs="Times New Roman"/>
           <w:lang w:val="en-US"/>
         </w:rPr>
-        <w:t xml:space="preserve">2.1 </w:t>
-      </w:r>
-      <w:r>
-        <w:rPr>
-          <w:rFonts w:cs="Times New Roman"/>
-        </w:rPr>
-        <w:t>Название сайта – «</w:t>
+        <w:t>docx</w:t>
+      </w:r>
+      <w:r>
+        <w:rPr>
+          <w:rFonts w:cs="Times New Roman"/>
+        </w:rPr>
+        <w:t xml:space="preserve"> файла.</w:t>
+      </w:r>
+    </w:p>
+    <w:p>
+      <w:pPr>
+        <w:pStyle w:val="a6"/>
+        <w:numPr>
+          <w:ilvl w:val="1"/>
+          <w:numId w:val="2"/>
+        </w:numPr>
+        <w:ind w:left="426"/>
+        <w:rPr>
+          <w:rFonts w:ascii="Times New Roman" w:hAnsi="Times New Roman" w:cs="Times New Roman"/>
+          <w:sz w:val="24"/>
+          <w:szCs w:val="24"/>
+        </w:rPr>
+      </w:pPr>
+      <w:r>
+        <w:rPr>
+          <w:rFonts w:ascii="Times New Roman" w:hAnsi="Times New Roman" w:cs="Times New Roman"/>
+          <w:sz w:val="24"/>
+          <w:szCs w:val="24"/>
+        </w:rPr>
+        <w:t>Сведения о заказчиках и разработчиках</w:t>
+      </w:r>
+    </w:p>
+    <w:p>
+      <w:pPr>
+        <w:rPr>
+          <w:rFonts w:eastAsia="Times New Roman" w:cs="Times New Roman"/>
+        </w:rPr>
+      </w:pPr>
+      <w:r>
+        <w:rPr>
+          <w:rFonts w:eastAsia="Times New Roman" w:cs="Times New Roman"/>
+        </w:rPr>
+        <w:t>Заказчи</w:t>
+      </w:r>
+      <w:r>
+        <w:rPr>
+          <w:rFonts w:cs="Times New Roman"/>
+        </w:rPr>
+        <w:t xml:space="preserve">к, Колчин М. А., заинтересован в создании веб-сервиса для коллективных переводов, так как существующие аналоги являются сильно устаревшими более не поддерживающимися сервисами или корпоративными платными решениями, а также обладает готовым </w:t>
       </w:r>
       <w:r>
         <w:rPr>
           <w:rFonts w:cs="Times New Roman"/>
           <w:lang w:val="en-US"/>
         </w:rPr>
-        <w:t>Desman</w:t>
+        <w:t>API</w:t>
+      </w:r>
+      <w:r>
+        <w:rPr>
+          <w:rFonts w:cs="Times New Roman"/>
+        </w:rPr>
+        <w:t xml:space="preserve"> для создания веб-сайта.</w:t>
+      </w:r>
+    </w:p>
+    <w:p>
+      <w:pPr>
+        <w:rPr>
+          <w:rFonts w:eastAsia="Times New Roman" w:cs="Times New Roman"/>
+        </w:rPr>
+      </w:pPr>
+      <w:r>
+        <w:rPr>
+          <w:rFonts w:eastAsia="Times New Roman" w:cs="Times New Roman"/>
+        </w:rPr>
+        <w:t>Разработчик</w:t>
+      </w:r>
+      <w:r>
+        <w:rPr>
+          <w:rFonts w:cs="Times New Roman"/>
+        </w:rPr>
+        <w:t xml:space="preserve">, Зименкова С. Э., имеет опыт в разработке дизайна веб-страниц, верстке с помощью </w:t>
+      </w:r>
+      <w:r>
+        <w:rPr>
+          <w:rFonts w:cs="Times New Roman"/>
+          <w:lang w:val="en-US"/>
+        </w:rPr>
+        <w:t>Bootstrap</w:t>
+      </w:r>
+      <w:r>
+        <w:rPr>
+          <w:rFonts w:cs="Times New Roman"/>
+        </w:rPr>
+        <w:t xml:space="preserve">. Также заинтересована в создании подобного веб-сервиса и приобретении опыта создания веб-сайтов. </w:t>
+      </w:r>
+    </w:p>
+    <w:p>
+      <w:pPr>
+        <w:pStyle w:val="a6"/>
+        <w:numPr>
+          <w:ilvl w:val="1"/>
+          <w:numId w:val="2"/>
+        </w:numPr>
+        <w:ind w:left="426"/>
+        <w:rPr>
+          <w:rFonts w:ascii="Times New Roman" w:hAnsi="Times New Roman" w:cs="Times New Roman"/>
+          <w:sz w:val="24"/>
+          <w:szCs w:val="24"/>
+        </w:rPr>
+      </w:pPr>
+      <w:r>
+        <w:rPr>
+          <w:rFonts w:ascii="Times New Roman" w:hAnsi="Times New Roman" w:cs="Times New Roman"/>
+          <w:sz w:val="24"/>
+          <w:szCs w:val="24"/>
+        </w:rPr>
+        <w:t>Плановые сроки начала – окончания работ</w:t>
+      </w:r>
+    </w:p>
+    <w:p>
+      <w:pPr>
+        <w:rPr>
+          <w:rFonts w:eastAsia="Times New Roman" w:cs="Times New Roman"/>
+        </w:rPr>
+      </w:pPr>
+      <w:r>
+        <w:rPr>
+          <w:rFonts w:eastAsia="Times New Roman" w:cs="Times New Roman"/>
+        </w:rPr>
+        <w:t xml:space="preserve">Начало – заказ на разработку принят </w:t>
+      </w:r>
+      <w:r>
+        <w:rPr>
+          <w:rFonts w:cs="Times New Roman"/>
+        </w:rPr>
+        <w:t>12 сентября 2023 года, с того же момента началась разработка сайта. Срок окончания работ – 24 декабря 2023 года.</w:t>
+      </w:r>
+    </w:p>
+    <w:p>
+      <w:pPr>
+        <w:pStyle w:val="a6"/>
+        <w:numPr>
+          <w:ilvl w:val="1"/>
+          <w:numId w:val="2"/>
+        </w:numPr>
+        <w:ind w:left="426"/>
+        <w:rPr>
+          <w:rFonts w:ascii="Times New Roman" w:hAnsi="Times New Roman" w:cs="Times New Roman"/>
+          <w:sz w:val="24"/>
+          <w:szCs w:val="24"/>
+        </w:rPr>
+      </w:pPr>
+      <w:r>
+        <w:rPr>
+          <w:rFonts w:ascii="Times New Roman" w:hAnsi="Times New Roman" w:cs="Times New Roman"/>
+          <w:sz w:val="24"/>
+          <w:szCs w:val="24"/>
+        </w:rPr>
+        <w:t>Источники финансирования</w:t>
+      </w:r>
+    </w:p>
+    <w:p>
+      <w:pPr>
+        <w:rPr>
+          <w:rFonts w:cs="Times New Roman"/>
+        </w:rPr>
+      </w:pPr>
+      <w:r>
+        <w:rPr>
+          <w:rFonts w:cs="Times New Roman"/>
+        </w:rPr>
+        <w:t>Отсутствуют.</w:t>
+      </w:r>
+    </w:p>
+    <w:p>
+      <w:pPr>
+        <w:pStyle w:val="a6"/>
+        <w:numPr>
+          <w:ilvl w:val="1"/>
+          <w:numId w:val="2"/>
+        </w:numPr>
+        <w:ind w:left="426"/>
+        <w:rPr>
+          <w:rFonts w:ascii="Times New Roman" w:hAnsi="Times New Roman" w:cs="Times New Roman"/>
+          <w:sz w:val="24"/>
+          <w:szCs w:val="24"/>
+        </w:rPr>
+      </w:pPr>
+      <w:r>
+        <w:rPr>
+          <w:rFonts w:ascii="Times New Roman" w:hAnsi="Times New Roman" w:cs="Times New Roman"/>
+          <w:sz w:val="24"/>
+          <w:szCs w:val="24"/>
+        </w:rPr>
+        <w:t>Порядок оформления и предъявления заказчику результатов работ.</w:t>
+      </w:r>
+    </w:p>
+    <w:p>
+      <w:pPr>
+        <w:rPr>
+          <w:rFonts w:eastAsia="Times New Roman" w:cs="Times New Roman"/>
+        </w:rPr>
+      </w:pPr>
+      <w:r>
+        <w:rPr>
+          <w:rFonts w:eastAsia="Times New Roman" w:cs="Times New Roman"/>
+        </w:rPr>
+        <w:t xml:space="preserve">До </w:t>
+      </w:r>
+      <w:r>
+        <w:rPr>
+          <w:rFonts w:cs="Times New Roman"/>
+        </w:rPr>
+        <w:t>12 октября – предоставление заказчику документа проектирования.</w:t>
+      </w:r>
+    </w:p>
+    <w:p>
+      <w:pPr>
+        <w:rPr>
+          <w:rFonts w:eastAsia="Times New Roman" w:cs="Times New Roman"/>
+        </w:rPr>
+      </w:pPr>
+      <w:r>
+        <w:rPr>
+          <w:rFonts w:eastAsia="Times New Roman" w:cs="Times New Roman"/>
+        </w:rPr>
+        <w:t xml:space="preserve">До </w:t>
+      </w:r>
+      <w:r>
+        <w:rPr>
+          <w:rFonts w:cs="Times New Roman"/>
+        </w:rPr>
+        <w:t>17 ноября – предоставлены эскизы страниц и архитектура сайта.</w:t>
+      </w:r>
+    </w:p>
+    <w:p>
+      <w:pPr>
+        <w:rPr>
+          <w:rFonts w:eastAsia="Times New Roman" w:cs="Times New Roman"/>
+        </w:rPr>
+      </w:pPr>
+      <w:r>
+        <w:rPr>
+          <w:rFonts w:eastAsia="Times New Roman" w:cs="Times New Roman"/>
+        </w:rPr>
+        <w:t xml:space="preserve">До </w:t>
+      </w:r>
+      <w:r>
+        <w:rPr>
+          <w:rFonts w:cs="Times New Roman"/>
+        </w:rPr>
+        <w:t>24 декабря – предоставлена готовая версия сайта.</w:t>
+      </w:r>
+    </w:p>
+    <w:p>
+      <w:pPr>
+        <w:pStyle w:val="10"/>
+        <w:rPr>
+          <w:rFonts w:cs="Times New Roman"/>
+        </w:rPr>
+      </w:pPr>
+      <w:r>
+        <w:rPr>
+          <w:rFonts w:cs="Times New Roman"/>
+        </w:rPr>
+        <w:t>Назначения и цели создания системы</w:t>
+      </w:r>
+    </w:p>
+    <w:p>
+      <w:pPr>
+        <w:pStyle w:val="a6"/>
+        <w:numPr>
+          <w:ilvl w:val="1"/>
+          <w:numId w:val="2"/>
+        </w:numPr>
+        <w:ind w:left="426"/>
+        <w:rPr>
+          <w:rFonts w:ascii="Times New Roman" w:hAnsi="Times New Roman" w:cs="Times New Roman"/>
+          <w:sz w:val="24"/>
+          <w:szCs w:val="24"/>
+        </w:rPr>
+      </w:pPr>
+      <w:r>
+        <w:rPr>
+          <w:rFonts w:ascii="Times New Roman" w:hAnsi="Times New Roman" w:cs="Times New Roman"/>
+          <w:sz w:val="24"/>
+          <w:szCs w:val="24"/>
+        </w:rPr>
+        <w:t>Назначение системы, цель создания системы</w:t>
+      </w:r>
+    </w:p>
+    <w:p>
+      <w:pPr>
+        <w:rPr>
+          <w:rFonts w:eastAsia="Times New Roman" w:cs="Times New Roman"/>
+        </w:rPr>
+      </w:pPr>
+      <w:r>
+        <w:rPr>
+          <w:rFonts w:eastAsia="Times New Roman" w:cs="Times New Roman"/>
+        </w:rPr>
+        <w:t>Цель</w:t>
+      </w:r>
+      <w:r>
+        <w:rPr>
+          <w:rFonts w:cs="Times New Roman"/>
+        </w:rPr>
+        <w:t>: предоставить</w:t>
+      </w:r>
+      <w:r>
+        <w:rPr>
+          <w:rFonts w:cs="Times New Roman"/>
+        </w:rPr>
+        <w:t xml:space="preserve"> командам</w:t>
       </w:r>
       <w:r>
         <w:rPr>
@@ -492,330 +884,6 @@
       <w:r>
         <w:rPr>
           <w:rFonts w:cs="Times New Roman"/>
-          <w:lang w:val="en-US"/>
-        </w:rPr>
-        <w:t>Translate</w:t>
-      </w:r>
-      <w:r>
-        <w:rPr>
-          <w:rFonts w:cs="Times New Roman"/>
-        </w:rPr>
-        <w:t xml:space="preserve">». </w:t>
-      </w:r>
-    </w:p>
-    <w:p>
-      <w:pPr>
-        <w:rPr>
-          <w:rFonts w:eastAsia="Times New Roman" w:cs="Times New Roman"/>
-        </w:rPr>
-      </w:pPr>
-      <w:r>
-        <w:rPr>
-          <w:rFonts w:cs="Times New Roman"/>
-        </w:rPr>
-        <w:t xml:space="preserve">2.2 Основания для проведения работ </w:t>
-      </w:r>
-    </w:p>
-    <w:p>
-      <w:pPr>
-        <w:rPr>
-          <w:rFonts w:eastAsia="Times New Roman" w:cs="Times New Roman"/>
-        </w:rPr>
-      </w:pPr>
-      <w:r>
-        <w:rPr>
-          <w:rFonts w:eastAsia="Times New Roman" w:cs="Times New Roman"/>
-        </w:rPr>
-        <w:t>Заявка от заказчика</w:t>
-      </w:r>
-      <w:r>
-        <w:rPr>
-          <w:rFonts w:cs="Times New Roman"/>
-        </w:rPr>
-        <w:t xml:space="preserve">, в которой описаны необходимый функционал и требования к дизайну. Заявка прилагается к техническому заданию в виде </w:t>
-      </w:r>
-      <w:r>
-        <w:rPr>
-          <w:rFonts w:cs="Times New Roman"/>
-          <w:lang w:val="en-US"/>
-        </w:rPr>
-        <w:t>docx</w:t>
-      </w:r>
-      <w:r>
-        <w:rPr>
-          <w:rFonts w:cs="Times New Roman"/>
-        </w:rPr>
-        <w:t xml:space="preserve"> файла.</w:t>
-      </w:r>
-    </w:p>
-    <w:p>
-      <w:pPr>
-        <w:rPr>
-          <w:rFonts w:eastAsia="Times New Roman" w:cs="Times New Roman"/>
-        </w:rPr>
-      </w:pPr>
-      <w:r>
-        <w:rPr>
-          <w:rFonts w:cs="Times New Roman"/>
-        </w:rPr>
-        <w:t>2.3 Сведения о заказчиках и разработчиках</w:t>
-      </w:r>
-    </w:p>
-    <w:p>
-      <w:pPr>
-        <w:rPr>
-          <w:rFonts w:eastAsia="Times New Roman" w:cs="Times New Roman"/>
-        </w:rPr>
-      </w:pPr>
-      <w:r>
-        <w:rPr>
-          <w:rFonts w:eastAsia="Times New Roman" w:cs="Times New Roman"/>
-        </w:rPr>
-        <w:t>Заказчи</w:t>
-      </w:r>
-      <w:r>
-        <w:rPr>
-          <w:rFonts w:cs="Times New Roman"/>
-        </w:rPr>
-        <w:t xml:space="preserve">к, Колчин М. А., заинтересован в создании веб-сервиса для коллективных переводов, так как существующие аналоги являются сильно устаревшими более не поддерживающимися сервисами или корпоративными платными решениями, а также обладает готовым </w:t>
-      </w:r>
-      <w:r>
-        <w:rPr>
-          <w:rFonts w:cs="Times New Roman"/>
-          <w:lang w:val="en-US"/>
-        </w:rPr>
-        <w:t>API</w:t>
-      </w:r>
-      <w:r>
-        <w:rPr>
-          <w:rFonts w:cs="Times New Roman"/>
-        </w:rPr>
-        <w:t xml:space="preserve"> для создания веб-сайта.</w:t>
-      </w:r>
-    </w:p>
-    <w:p>
-      <w:pPr>
-        <w:rPr>
-          <w:rFonts w:eastAsia="Times New Roman" w:cs="Times New Roman"/>
-        </w:rPr>
-      </w:pPr>
-      <w:r>
-        <w:rPr>
-          <w:rFonts w:eastAsia="Times New Roman" w:cs="Times New Roman"/>
-        </w:rPr>
-        <w:t>Разработчик</w:t>
-      </w:r>
-      <w:r>
-        <w:rPr>
-          <w:rFonts w:cs="Times New Roman"/>
-        </w:rPr>
-        <w:t xml:space="preserve">, Зименкова С. Э., имеет опыт в разработке дизайна веб-страниц, верстке с помощью </w:t>
-      </w:r>
-      <w:r>
-        <w:rPr>
-          <w:rFonts w:cs="Times New Roman"/>
-          <w:lang w:val="en-US"/>
-        </w:rPr>
-        <w:t>Bootstrap</w:t>
-      </w:r>
-      <w:r>
-        <w:rPr>
-          <w:rFonts w:cs="Times New Roman"/>
-        </w:rPr>
-        <w:t xml:space="preserve">. Также заинтересована в создании подобного веб-сервиса и приобретении опыта создания веб-сайтов. </w:t>
-      </w:r>
-    </w:p>
-    <w:p>
-      <w:pPr>
-        <w:rPr>
-          <w:rFonts w:eastAsia="Times New Roman" w:cs="Times New Roman"/>
-        </w:rPr>
-      </w:pPr>
-      <w:r>
-        <w:rPr>
-          <w:rFonts w:cs="Times New Roman"/>
-        </w:rPr>
-        <w:t>2.4 Плановые сроки начала – окончания работ</w:t>
-      </w:r>
-    </w:p>
-    <w:p>
-      <w:pPr>
-        <w:rPr>
-          <w:rFonts w:eastAsia="Times New Roman" w:cs="Times New Roman"/>
-        </w:rPr>
-      </w:pPr>
-      <w:r>
-        <w:rPr>
-          <w:rFonts w:eastAsia="Times New Roman" w:cs="Times New Roman"/>
-        </w:rPr>
-        <w:t xml:space="preserve">Начало – заказ на разработку принят </w:t>
-      </w:r>
-      <w:r>
-        <w:rPr>
-          <w:rFonts w:cs="Times New Roman"/>
-        </w:rPr>
-        <w:t>12 сентября 2023 года, с того же момента началась разработка сайта. Срок окончания работ – 24 декабря 2023 года.</w:t>
-      </w:r>
-    </w:p>
-    <w:p>
-      <w:pPr>
-        <w:rPr>
-          <w:rFonts w:eastAsia="Times New Roman" w:cs="Times New Roman"/>
-        </w:rPr>
-      </w:pPr>
-      <w:r>
-        <w:rPr>
-          <w:rFonts w:cs="Times New Roman"/>
-        </w:rPr>
-        <w:t>2.5 Источники финансирования</w:t>
-      </w:r>
-    </w:p>
-    <w:p>
-      <w:pPr>
-        <w:rPr>
-          <w:rFonts w:cs="Times New Roman"/>
-        </w:rPr>
-      </w:pPr>
-      <w:r>
-        <w:rPr>
-          <w:rFonts w:cs="Times New Roman"/>
-        </w:rPr>
-        <w:t>Отсутствуют.</w:t>
-      </w:r>
-    </w:p>
-    <w:p>
-      <w:pPr>
-        <w:rPr>
-          <w:rFonts w:eastAsia="Times New Roman" w:cs="Times New Roman"/>
-        </w:rPr>
-      </w:pPr>
-      <w:r>
-        <w:rPr>
-          <w:rFonts w:cs="Times New Roman"/>
-        </w:rPr>
-        <w:t>2.6 Порядок оформления и предъявления заказчику результатов работ.</w:t>
-      </w:r>
-    </w:p>
-    <w:p>
-      <w:pPr>
-        <w:rPr>
-          <w:rFonts w:eastAsia="Times New Roman" w:cs="Times New Roman"/>
-        </w:rPr>
-      </w:pPr>
-      <w:r>
-        <w:rPr>
-          <w:rFonts w:eastAsia="Times New Roman" w:cs="Times New Roman"/>
-        </w:rPr>
-        <w:tab/>
-        <w:t xml:space="preserve">До </w:t>
-      </w:r>
-      <w:r>
-        <w:rPr>
-          <w:rFonts w:cs="Times New Roman"/>
-        </w:rPr>
-        <w:t>12 октября – предоставление заказчику документа проектирования.</w:t>
-      </w:r>
-    </w:p>
-    <w:p>
-      <w:pPr>
-        <w:rPr>
-          <w:rFonts w:eastAsia="Times New Roman" w:cs="Times New Roman"/>
-        </w:rPr>
-      </w:pPr>
-      <w:r>
-        <w:rPr>
-          <w:rFonts w:eastAsia="Times New Roman" w:cs="Times New Roman"/>
-        </w:rPr>
-        <w:tab/>
-        <w:t xml:space="preserve">До </w:t>
-      </w:r>
-      <w:r>
-        <w:rPr>
-          <w:rFonts w:cs="Times New Roman"/>
-        </w:rPr>
-        <w:t>17 ноября – предоставлены эскизы страниц и архитектура сайта.</w:t>
-      </w:r>
-    </w:p>
-    <w:p>
-      <w:pPr>
-        <w:rPr>
-          <w:rFonts w:eastAsia="Times New Roman" w:cs="Times New Roman"/>
-        </w:rPr>
-      </w:pPr>
-      <w:r>
-        <w:rPr>
-          <w:rFonts w:eastAsia="Times New Roman" w:cs="Times New Roman"/>
-        </w:rPr>
-        <w:tab/>
-        <w:t xml:space="preserve">До </w:t>
-      </w:r>
-      <w:r>
-        <w:rPr>
-          <w:rFonts w:cs="Times New Roman"/>
-        </w:rPr>
-        <w:t>24 декабря – предоставлена готовая версия сайта.</w:t>
-      </w:r>
-    </w:p>
-    <w:p>
-      <w:pPr>
-        <w:pStyle w:val="10"/>
-        <w:rPr>
-          <w:rFonts w:cs="Times New Roman"/>
-        </w:rPr>
-      </w:pPr>
-      <w:r>
-        <w:rPr>
-          <w:rFonts w:cs="Times New Roman"/>
-        </w:rPr>
-        <w:t>Назначения и цели создания системы</w:t>
-      </w:r>
-    </w:p>
-    <w:p>
-      <w:pPr>
-        <w:rPr>
-          <w:rFonts w:eastAsia="Times New Roman" w:cs="Times New Roman"/>
-        </w:rPr>
-      </w:pPr>
-      <w:r>
-        <w:rPr>
-          <w:rFonts w:cs="Times New Roman"/>
-        </w:rPr>
-        <w:t>3.1 Назначение системы, цель создания системы</w:t>
-      </w:r>
-    </w:p>
-    <w:p>
-      <w:pPr>
-        <w:rPr>
-          <w:rFonts w:eastAsia="Times New Roman" w:cs="Times New Roman"/>
-        </w:rPr>
-      </w:pPr>
-      <w:r>
-        <w:rPr>
-          <w:rFonts w:eastAsia="Times New Roman" w:cs="Times New Roman"/>
-        </w:rPr>
-        <w:t>Цель</w:t>
-      </w:r>
-      <w:r>
-        <w:rPr>
-          <w:rFonts w:cs="Times New Roman"/>
-        </w:rPr>
-        <w:t>: предоставить</w:t>
-      </w:r>
-      <w:r>
-        <w:rPr>
-          <w:rFonts w:cs="Times New Roman"/>
-        </w:rPr>
-        <w:t xml:space="preserve"> командам</w:t>
-      </w:r>
-      <w:r>
-        <w:rPr>
-          <w:rFonts w:cs="Times New Roman"/>
-        </w:rPr>
-        <w:t xml:space="preserve"> </w:t>
-      </w:r>
-      <w:r>
-        <w:rPr>
-          <w:rFonts w:cs="Times New Roman"/>
         </w:rPr>
         <w:t>переводчиков удобный инструмент для асинхронной работы над переводом текстов</w:t>
       </w:r>
@@ -828,15 +896,25 @@
     </w:p>
     <w:p>
       <w:pPr>
-        <w:rPr>
-          <w:rFonts w:eastAsia="Times New Roman" w:cs="Times New Roman"/>
-        </w:rPr>
-      </w:pPr>
-      <w:r>
-        <w:rPr>
-          <w:rFonts w:cs="Times New Roman"/>
-        </w:rPr>
-        <w:t xml:space="preserve">3.2 Основные задачи, решаемые при помощи сайта </w:t>
+        <w:pStyle w:val="a6"/>
+        <w:numPr>
+          <w:ilvl w:val="1"/>
+          <w:numId w:val="2"/>
+        </w:numPr>
+        <w:ind w:left="426"/>
+        <w:rPr>
+          <w:rFonts w:ascii="Times New Roman" w:hAnsi="Times New Roman" w:cs="Times New Roman"/>
+          <w:sz w:val="24"/>
+          <w:szCs w:val="24"/>
+        </w:rPr>
+      </w:pPr>
+      <w:r>
+        <w:rPr>
+          <w:rFonts w:ascii="Times New Roman" w:hAnsi="Times New Roman" w:cs="Times New Roman"/>
+          <w:sz w:val="24"/>
+          <w:szCs w:val="24"/>
+        </w:rPr>
+        <w:t xml:space="preserve">Основные задачи, решаемые при помощи сайта </w:t>
       </w:r>
     </w:p>
     <w:p>
@@ -1406,6 +1484,7 @@
           <w:between w:val="none" w:sz="0" w:space="0" w:color="auto"/>
           <w:bar w:val="none" w:sz="0" w:color="auto"/>
         </w:pBdr>
+        <w:spacing w:after="0"/>
         <w:ind w:left="360"/>
         <w:contextualSpacing/>
         <w:rPr>
@@ -1427,15 +1506,26 @@
     </w:p>
     <w:p>
       <w:pPr>
-        <w:rPr>
-          <w:rFonts w:eastAsia="Times New Roman" w:cs="Times New Roman"/>
-        </w:rPr>
-      </w:pPr>
-      <w:r>
-        <w:rPr>
-          <w:rFonts w:cs="Times New Roman"/>
-        </w:rPr>
-        <w:t>3.3 Целевая аудитория</w:t>
+        <w:pStyle w:val="a6"/>
+        <w:numPr>
+          <w:ilvl w:val="1"/>
+          <w:numId w:val="2"/>
+        </w:numPr>
+        <w:spacing w:before="240"/>
+        <w:ind w:left="426"/>
+        <w:rPr>
+          <w:rFonts w:ascii="Times New Roman" w:hAnsi="Times New Roman" w:cs="Times New Roman"/>
+          <w:sz w:val="24"/>
+          <w:szCs w:val="24"/>
+        </w:rPr>
+      </w:pPr>
+      <w:r>
+        <w:rPr>
+          <w:rFonts w:ascii="Times New Roman" w:hAnsi="Times New Roman" w:cs="Times New Roman"/>
+          <w:sz w:val="24"/>
+          <w:szCs w:val="24"/>
+        </w:rPr>
+        <w:t>Целевая аудитория</w:t>
       </w:r>
     </w:p>
     <w:p>
@@ -1454,15 +1544,25 @@
     </w:p>
     <w:p>
       <w:pPr>
-        <w:rPr>
-          <w:rFonts w:eastAsia="Times New Roman" w:cs="Times New Roman"/>
-        </w:rPr>
-      </w:pPr>
-      <w:r>
-        <w:rPr>
-          <w:rFonts w:cs="Times New Roman"/>
-        </w:rPr>
-        <w:t>3.4 Внутренние и внешние интересы</w:t>
+        <w:pStyle w:val="a6"/>
+        <w:numPr>
+          <w:ilvl w:val="1"/>
+          <w:numId w:val="2"/>
+        </w:numPr>
+        <w:ind w:left="426"/>
+        <w:rPr>
+          <w:rFonts w:ascii="Times New Roman" w:hAnsi="Times New Roman" w:cs="Times New Roman"/>
+          <w:sz w:val="24"/>
+          <w:szCs w:val="24"/>
+        </w:rPr>
+      </w:pPr>
+      <w:r>
+        <w:rPr>
+          <w:rFonts w:ascii="Times New Roman" w:hAnsi="Times New Roman" w:cs="Times New Roman"/>
+          <w:sz w:val="24"/>
+          <w:szCs w:val="24"/>
+        </w:rPr>
+        <w:t>Внутренние и внешние интересы</w:t>
       </w:r>
     </w:p>
     <w:p>
@@ -1588,15 +1688,25 @@
     </w:p>
     <w:p>
       <w:pPr>
-        <w:rPr>
-          <w:rFonts w:eastAsia="Times New Roman" w:cs="Times New Roman"/>
-        </w:rPr>
-      </w:pPr>
-      <w:r>
-        <w:rPr>
-          <w:rFonts w:cs="Times New Roman"/>
-        </w:rPr>
-        <w:t>3.5 Показатели (индикаторы) назначения – целевые показатели (посещаемость, доходность)</w:t>
+        <w:pStyle w:val="a6"/>
+        <w:numPr>
+          <w:ilvl w:val="1"/>
+          <w:numId w:val="2"/>
+        </w:numPr>
+        <w:ind w:left="426"/>
+        <w:rPr>
+          <w:rFonts w:ascii="Times New Roman" w:hAnsi="Times New Roman" w:cs="Times New Roman"/>
+          <w:sz w:val="24"/>
+          <w:szCs w:val="24"/>
+        </w:rPr>
+      </w:pPr>
+      <w:r>
+        <w:rPr>
+          <w:rFonts w:ascii="Times New Roman" w:hAnsi="Times New Roman" w:cs="Times New Roman"/>
+          <w:sz w:val="24"/>
+          <w:szCs w:val="24"/>
+        </w:rPr>
+        <w:t>Показатели (индикаторы) назначения – целевые показатели (посещаемость, доходность)</w:t>
       </w:r>
     </w:p>
     <w:p>
@@ -1766,9 +1876,10 @@
       <w:pPr>
         <w:pStyle w:val="a6"/>
         <w:numPr>
-          <w:ilvl w:val="0"/>
-          <w:numId w:val="4"/>
+          <w:ilvl w:val="1"/>
+          <w:numId w:val="2"/>
         </w:numPr>
+        <w:ind w:left="426"/>
         <w:rPr>
           <w:rFonts w:ascii="Times New Roman" w:hAnsi="Times New Roman" w:cs="Times New Roman"/>
           <w:sz w:val="24"/>
@@ -1788,90 +1899,10 @@
       <w:pPr>
         <w:pStyle w:val="a6"/>
         <w:numPr>
-          <w:ilvl w:val="1"/>
-          <w:numId w:val="4"/>
+          <w:ilvl w:val="2"/>
+          <w:numId w:val="2"/>
         </w:numPr>
-        <w:rPr>
-          <w:rFonts w:ascii="Times New Roman" w:hAnsi="Times New Roman" w:cs="Times New Roman"/>
-          <w:sz w:val="24"/>
-          <w:szCs w:val="24"/>
-        </w:rPr>
-      </w:pPr>
-      <w:r>
-        <w:rPr>
-          <w:rFonts w:ascii="Times New Roman" w:hAnsi="Times New Roman" w:cs="Times New Roman"/>
-          <w:sz w:val="24"/>
-          <w:szCs w:val="24"/>
-        </w:rPr>
-        <w:t>Общие требования</w:t>
-      </w:r>
-    </w:p>
-    <w:p>
-      <w:pPr>
-        <w:pStyle w:val="a6"/>
-        <w:ind w:left="426"/>
-        <w:rPr>
-          <w:rFonts w:ascii="Times New Roman" w:eastAsia="Times New Roman" w:hAnsi="Times New Roman" w:cs="Times New Roman"/>
-          <w:sz w:val="24"/>
-          <w:szCs w:val="24"/>
-        </w:rPr>
-      </w:pPr>
-      <w:r>
-        <w:rPr>
-          <w:rFonts w:ascii="Times New Roman" w:hAnsi="Times New Roman" w:cs="Times New Roman"/>
-          <w:sz w:val="24"/>
-          <w:szCs w:val="24"/>
-        </w:rPr>
-        <w:t xml:space="preserve">Простой </w:t>
-      </w:r>
-      <w:r>
-        <w:rPr>
-          <w:rFonts w:ascii="Times New Roman" w:hAnsi="Times New Roman" w:cs="Times New Roman"/>
-          <w:sz w:val="24"/>
-          <w:szCs w:val="24"/>
-        </w:rPr>
-        <w:t xml:space="preserve">минималистичный </w:t>
-      </w:r>
-      <w:r>
-        <w:rPr>
-          <w:rFonts w:ascii="Times New Roman" w:hAnsi="Times New Roman" w:cs="Times New Roman"/>
-          <w:sz w:val="24"/>
-          <w:szCs w:val="24"/>
-        </w:rPr>
-        <w:t>интерфейс, шапка сайта,</w:t>
-      </w:r>
-      <w:r>
-        <w:rPr>
-          <w:rFonts w:ascii="Times New Roman" w:hAnsi="Times New Roman" w:cs="Times New Roman"/>
-          <w:sz w:val="24"/>
-          <w:szCs w:val="24"/>
-        </w:rPr>
-        <w:t xml:space="preserve"> применяемая для навигации по сайту</w:t>
-      </w:r>
-      <w:r>
-        <w:rPr>
-          <w:rFonts w:ascii="Times New Roman" w:hAnsi="Times New Roman" w:cs="Times New Roman"/>
-          <w:sz w:val="24"/>
-          <w:szCs w:val="24"/>
-        </w:rPr>
-        <w:t>.</w:t>
-      </w:r>
-      <w:r>
-        <w:rPr>
-          <w:rFonts w:ascii="Times New Roman" w:hAnsi="Times New Roman" w:cs="Times New Roman"/>
-          <w:sz w:val="24"/>
-          <w:szCs w:val="24"/>
-        </w:rPr>
-        <w:t xml:space="preserve"> Страницы для удобного создания и поиска проектов, создания проектов, приглашения пользователей. Удобный текстовый редактор для перевода текста, разбитого на отрывки.</w:t>
-      </w:r>
-    </w:p>
-    <w:p>
-      <w:pPr>
-        <w:pStyle w:val="a6"/>
-        <w:numPr>
-          <w:ilvl w:val="1"/>
-          <w:numId w:val="4"/>
-        </w:numPr>
+        <w:ind w:left="1134" w:hanging="708"/>
         <w:rPr>
           <w:rFonts w:ascii="Times New Roman" w:hAnsi="Times New Roman" w:cs="Times New Roman"/>
           <w:sz w:val="24"/>
@@ -2201,9 +2232,10 @@
       <w:pPr>
         <w:pStyle w:val="a6"/>
         <w:numPr>
-          <w:ilvl w:val="1"/>
-          <w:numId w:val="4"/>
+          <w:ilvl w:val="2"/>
+          <w:numId w:val="2"/>
         </w:numPr>
+        <w:ind w:left="1134" w:hanging="708"/>
         <w:rPr>
           <w:rFonts w:ascii="Times New Roman" w:hAnsi="Times New Roman" w:cs="Times New Roman"/>
           <w:sz w:val="24"/>
@@ -2221,8 +2253,6 @@
       <w:r>
         <w:rPr>
           <w:rFonts w:ascii="Times New Roman" w:hAnsi="Times New Roman" w:cs="Times New Roman"/>
-          <w:i/>
-          <w:iCs/>
           <w:sz w:val="24"/>
           <w:szCs w:val="24"/>
         </w:rPr>
@@ -2259,16 +2289,7 @@
           <w:szCs w:val="24"/>
           <w:lang w:eastAsia="zh-CN"/>
         </w:rPr>
-        <w:t>С</w:t>
-      </w:r>
-      <w:r>
-        <w:rPr>
-          <w:rFonts w:ascii="Times New Roman" w:eastAsiaTheme="minorEastAsia" w:hAnsi="Times New Roman" w:cs="Times New Roman"/>
-          <w:sz w:val="24"/>
-          <w:szCs w:val="24"/>
-          <w:lang w:eastAsia="zh-CN"/>
-        </w:rPr>
-        <w:t>ервис должен быть достаточно стабильным, т. к. сбои в его работе помешают переводчикам работать над своими проектами;</w:t>
+        <w:t>Сервис должен быть достаточно стабильным, т. к. сбои в его работе помешают переводчикам работать над своими проектами;</w:t>
       </w:r>
     </w:p>
     <w:p>
@@ -2301,16 +2322,7 @@
           <w:szCs w:val="24"/>
           <w:lang w:eastAsia="zh-CN"/>
         </w:rPr>
-        <w:t>Д</w:t>
-      </w:r>
-      <w:r>
-        <w:rPr>
-          <w:rFonts w:ascii="Times New Roman" w:eastAsiaTheme="minorEastAsia" w:hAnsi="Times New Roman" w:cs="Times New Roman"/>
-          <w:sz w:val="24"/>
-          <w:szCs w:val="24"/>
-          <w:lang w:eastAsia="zh-CN"/>
-        </w:rPr>
-        <w:t>изайн должен быть удобным и минималистичным, чтобы не отвлекать переводчиков от работы;</w:t>
+        <w:t>Дизайн должен быть удобным и минималистичным, чтобы не отвлекать переводчиков от работы;</w:t>
       </w:r>
     </w:p>
     <w:p>
@@ -2375,16 +2387,7 @@
           <w:szCs w:val="24"/>
           <w:lang w:eastAsia="zh-CN"/>
         </w:rPr>
-        <w:t>С</w:t>
-      </w:r>
-      <w:r>
-        <w:rPr>
-          <w:rFonts w:ascii="Times New Roman" w:eastAsiaTheme="minorEastAsia" w:hAnsi="Times New Roman" w:cs="Times New Roman"/>
-          <w:sz w:val="24"/>
-          <w:szCs w:val="24"/>
-          <w:lang w:eastAsia="zh-CN"/>
-        </w:rPr>
-        <w:t>ервис должен предоставлять инструмент для синхронной работы над переводом непосредственно на самом сайте.</w:t>
+        <w:t>Сервис должен предоставлять инструмент для синхронной работы над переводом непосредственно на самом сайте.</w:t>
       </w:r>
       <w:r>
         <w:rPr>
@@ -2400,29 +2403,27 @@
       <w:pPr>
         <w:pStyle w:val="a6"/>
         <w:numPr>
-          <w:ilvl w:val="1"/>
-          <w:numId w:val="4"/>
+          <w:ilvl w:val="2"/>
+          <w:numId w:val="2"/>
         </w:numPr>
-        <w:rPr>
-          <w:rFonts w:ascii="Times New Roman" w:hAnsi="Times New Roman" w:cs="Times New Roman"/>
-          <w:sz w:val="24"/>
-          <w:szCs w:val="24"/>
-        </w:rPr>
-      </w:pPr>
-      <w:r>
-        <w:rPr>
-          <w:rFonts w:ascii="Times New Roman" w:hAnsi="Times New Roman" w:cs="Times New Roman"/>
-          <w:sz w:val="24"/>
-          <w:szCs w:val="24"/>
-        </w:rPr>
-        <w:lastRenderedPageBreak/>
+        <w:ind w:left="1134" w:hanging="708"/>
+        <w:rPr>
+          <w:rFonts w:ascii="Times New Roman" w:hAnsi="Times New Roman" w:cs="Times New Roman"/>
+          <w:sz w:val="24"/>
+          <w:szCs w:val="24"/>
+        </w:rPr>
+      </w:pPr>
+      <w:r>
+        <w:rPr>
+          <w:rFonts w:ascii="Times New Roman" w:hAnsi="Times New Roman" w:cs="Times New Roman"/>
+          <w:sz w:val="24"/>
+          <w:szCs w:val="24"/>
+        </w:rPr>
         <w:t xml:space="preserve">К численности и квалификации обслуживающего персонала </w:t>
       </w:r>
       <w:r>
         <w:rPr>
           <w:rFonts w:ascii="Times New Roman" w:hAnsi="Times New Roman" w:cs="Times New Roman"/>
-          <w:i/>
-          <w:iCs/>
           <w:sz w:val="24"/>
           <w:szCs w:val="24"/>
         </w:rPr>
@@ -2570,28 +2571,28 @@
       <w:pPr>
         <w:pStyle w:val="a6"/>
         <w:numPr>
-          <w:ilvl w:val="1"/>
-          <w:numId w:val="4"/>
+          <w:ilvl w:val="2"/>
+          <w:numId w:val="2"/>
         </w:numPr>
-        <w:rPr>
-          <w:rFonts w:ascii="Times New Roman" w:hAnsi="Times New Roman" w:cs="Times New Roman"/>
-          <w:sz w:val="24"/>
-          <w:szCs w:val="24"/>
-        </w:rPr>
-      </w:pPr>
-      <w:r>
-        <w:rPr>
-          <w:rFonts w:ascii="Times New Roman" w:hAnsi="Times New Roman" w:cs="Times New Roman"/>
-          <w:sz w:val="24"/>
-          <w:szCs w:val="24"/>
-        </w:rPr>
+        <w:ind w:left="1134" w:hanging="708"/>
+        <w:rPr>
+          <w:rFonts w:ascii="Times New Roman" w:hAnsi="Times New Roman" w:cs="Times New Roman"/>
+          <w:sz w:val="24"/>
+          <w:szCs w:val="24"/>
+        </w:rPr>
+      </w:pPr>
+      <w:r>
+        <w:rPr>
+          <w:rFonts w:ascii="Times New Roman" w:hAnsi="Times New Roman" w:cs="Times New Roman"/>
+          <w:sz w:val="24"/>
+          <w:szCs w:val="24"/>
+        </w:rPr>
+        <w:lastRenderedPageBreak/>
         <w:t xml:space="preserve">К эргономике и технической эстетике: оформлению </w:t>
       </w:r>
       <w:r>
         <w:rPr>
           <w:rFonts w:ascii="Times New Roman" w:hAnsi="Times New Roman" w:cs="Times New Roman"/>
-          <w:i/>
-          <w:iCs/>
           <w:sz w:val="24"/>
           <w:szCs w:val="24"/>
         </w:rPr>
@@ -2667,31 +2668,7 @@
             <w:szCs w:val="24"/>
             <w:lang w:val="en-US"/>
           </w:rPr>
-          <w:t>http://notaben</w:t>
-        </w:r>
-        <w:r>
-          <w:rPr>
-            <w:rStyle w:val="a3"/>
-            <w:rFonts w:ascii="Times New Roman" w:hAnsi="Times New Roman" w:cs="Times New Roman"/>
-            <w:color w:val="auto"/>
-            <w:kern w:val="0"/>
-            <w:sz w:val="24"/>
-            <w:szCs w:val="24"/>
-            <w:lang w:val="en-US"/>
-          </w:rPr>
-          <w:t>o</w:t>
-        </w:r>
-        <w:r>
-          <w:rPr>
-            <w:rStyle w:val="a3"/>
-            <w:rFonts w:ascii="Times New Roman" w:hAnsi="Times New Roman" w:cs="Times New Roman"/>
-            <w:color w:val="auto"/>
-            <w:kern w:val="0"/>
-            <w:sz w:val="24"/>
-            <w:szCs w:val="24"/>
-            <w:lang w:val="en-US"/>
-          </w:rPr>
-          <w:t>id.org</w:t>
+          <w:t>http://notabenoid.org</w:t>
         </w:r>
       </w:hyperlink>
     </w:p>
@@ -2732,31 +2709,7 @@
             <w:szCs w:val="24"/>
             <w:lang w:val="en-US"/>
           </w:rPr>
-          <w:t>https://crowd</w:t>
-        </w:r>
-        <w:r>
-          <w:rPr>
-            <w:rStyle w:val="a3"/>
-            <w:rFonts w:ascii="Times New Roman" w:hAnsi="Times New Roman" w:cs="Times New Roman"/>
-            <w:color w:val="auto"/>
-            <w:kern w:val="0"/>
-            <w:sz w:val="24"/>
-            <w:szCs w:val="24"/>
-            <w:lang w:val="en-US"/>
-          </w:rPr>
-          <w:t>i</w:t>
-        </w:r>
-        <w:r>
-          <w:rPr>
-            <w:rStyle w:val="a3"/>
-            <w:rFonts w:ascii="Times New Roman" w:hAnsi="Times New Roman" w:cs="Times New Roman"/>
-            <w:color w:val="auto"/>
-            <w:kern w:val="0"/>
-            <w:sz w:val="24"/>
-            <w:szCs w:val="24"/>
-            <w:lang w:val="en-US"/>
-          </w:rPr>
-          <w:t>n.com</w:t>
+          <w:t>https://crowdin.com</w:t>
         </w:r>
       </w:hyperlink>
       <w:r>
@@ -2857,6 +2810,392 @@
         <w:rPr>
           <w:rFonts w:ascii="Times New Roman" w:hAnsi="Times New Roman" w:cs="Times New Roman"/>
           <w:kern w:val="0"/>
+          <w:sz w:val="24"/>
+          <w:szCs w:val="24"/>
+        </w:rPr>
+        <w:t>.</w:t>
+      </w:r>
+    </w:p>
+    <w:p>
+      <w:pPr>
+        <w:pStyle w:val="a6"/>
+        <w:numPr>
+          <w:ilvl w:val="2"/>
+          <w:numId w:val="2"/>
+        </w:numPr>
+        <w:ind w:left="1134" w:hanging="708"/>
+        <w:rPr>
+          <w:rFonts w:ascii="Times New Roman" w:hAnsi="Times New Roman" w:cs="Times New Roman"/>
+          <w:sz w:val="24"/>
+          <w:szCs w:val="24"/>
+        </w:rPr>
+      </w:pPr>
+      <w:r>
+        <w:rPr>
+          <w:rFonts w:ascii="Times New Roman" w:hAnsi="Times New Roman" w:cs="Times New Roman"/>
+          <w:sz w:val="24"/>
+          <w:szCs w:val="24"/>
+        </w:rPr>
+        <w:t>К верстке</w:t>
+      </w:r>
+    </w:p>
+    <w:p>
+      <w:pPr>
+        <w:pStyle w:val="a6"/>
+        <w:ind w:left="426"/>
+        <w:rPr>
+          <w:rFonts w:ascii="Times New Roman" w:eastAsia="Times New Roman" w:hAnsi="Times New Roman" w:cs="Times New Roman"/>
+          <w:sz w:val="24"/>
+          <w:szCs w:val="24"/>
+        </w:rPr>
+      </w:pPr>
+      <w:r>
+        <w:rPr>
+          <w:rFonts w:ascii="Times New Roman" w:hAnsi="Times New Roman" w:cs="Times New Roman"/>
+          <w:sz w:val="24"/>
+          <w:szCs w:val="24"/>
+        </w:rPr>
+        <w:t>Верстка сайта обязана быть адаптивной</w:t>
+      </w:r>
+      <w:r>
+        <w:rPr>
+          <w:rFonts w:ascii="Times New Roman" w:hAnsi="Times New Roman" w:cs="Times New Roman"/>
+          <w:sz w:val="24"/>
+          <w:szCs w:val="24"/>
+        </w:rPr>
+        <w:t xml:space="preserve">. </w:t>
+      </w:r>
+      <w:r>
+        <w:rPr>
+          <w:rFonts w:ascii="Times New Roman" w:hAnsi="Times New Roman" w:cs="Times New Roman"/>
+          <w:sz w:val="24"/>
+          <w:szCs w:val="24"/>
+        </w:rPr>
+        <w:t>Сайт должен поддерживаться в самых популярных браузерах</w:t>
+      </w:r>
+      <w:r>
+        <w:rPr>
+          <w:rFonts w:ascii="Times New Roman" w:hAnsi="Times New Roman" w:cs="Times New Roman"/>
+          <w:sz w:val="24"/>
+          <w:szCs w:val="24"/>
+        </w:rPr>
+        <w:t>:</w:t>
+      </w:r>
+      <w:r>
+        <w:rPr>
+          <w:rFonts w:ascii="Times New Roman" w:hAnsi="Times New Roman" w:cs="Times New Roman"/>
+          <w:sz w:val="24"/>
+          <w:szCs w:val="24"/>
+        </w:rPr>
+        <w:t xml:space="preserve"> Google </w:t>
+      </w:r>
+      <w:proofErr w:type="spellStart"/>
+      <w:r>
+        <w:rPr>
+          <w:rFonts w:ascii="Times New Roman" w:hAnsi="Times New Roman" w:cs="Times New Roman"/>
+          <w:sz w:val="24"/>
+          <w:szCs w:val="24"/>
+        </w:rPr>
+        <w:t>Chrome</w:t>
+      </w:r>
+      <w:proofErr w:type="spellEnd"/>
+      <w:r>
+        <w:rPr>
+          <w:rFonts w:ascii="Times New Roman" w:hAnsi="Times New Roman" w:cs="Times New Roman"/>
+          <w:sz w:val="24"/>
+          <w:szCs w:val="24"/>
+        </w:rPr>
+        <w:t xml:space="preserve">, </w:t>
+      </w:r>
+      <w:proofErr w:type="spellStart"/>
+      <w:r>
+        <w:rPr>
+          <w:rFonts w:ascii="Times New Roman" w:hAnsi="Times New Roman" w:cs="Times New Roman"/>
+          <w:sz w:val="24"/>
+          <w:szCs w:val="24"/>
+        </w:rPr>
+        <w:t>Yandex</w:t>
+      </w:r>
+      <w:proofErr w:type="spellEnd"/>
+      <w:r>
+        <w:rPr>
+          <w:rFonts w:ascii="Times New Roman" w:hAnsi="Times New Roman" w:cs="Times New Roman"/>
+          <w:sz w:val="24"/>
+          <w:szCs w:val="24"/>
+        </w:rPr>
+        <w:t xml:space="preserve">, Opera, Safari, </w:t>
+      </w:r>
+      <w:r>
+        <w:rPr>
+          <w:rFonts w:ascii="Times New Roman" w:hAnsi="Times New Roman" w:cs="Times New Roman"/>
+          <w:sz w:val="24"/>
+          <w:szCs w:val="24"/>
+          <w:lang w:val="en-US"/>
+        </w:rPr>
+        <w:t>Mozilla</w:t>
+      </w:r>
+      <w:r>
+        <w:rPr>
+          <w:rFonts w:ascii="Times New Roman" w:hAnsi="Times New Roman" w:cs="Times New Roman"/>
+          <w:sz w:val="24"/>
+          <w:szCs w:val="24"/>
+        </w:rPr>
+        <w:t>, Edge.</w:t>
+      </w:r>
+    </w:p>
+    <w:p>
+      <w:pPr>
+        <w:pStyle w:val="a6"/>
+        <w:numPr>
+          <w:ilvl w:val="2"/>
+          <w:numId w:val="2"/>
+        </w:numPr>
+        <w:ind w:left="1134" w:hanging="708"/>
+        <w:rPr>
+          <w:rFonts w:ascii="Times New Roman" w:hAnsi="Times New Roman" w:cs="Times New Roman"/>
+          <w:sz w:val="24"/>
+          <w:szCs w:val="24"/>
+        </w:rPr>
+      </w:pPr>
+      <w:r>
+        <w:rPr>
+          <w:rFonts w:ascii="Times New Roman" w:hAnsi="Times New Roman" w:cs="Times New Roman"/>
+          <w:sz w:val="24"/>
+          <w:szCs w:val="24"/>
+        </w:rPr>
+        <w:t>К безопасности</w:t>
+      </w:r>
+    </w:p>
+    <w:p>
+      <w:pPr>
+        <w:ind w:left="426"/>
+        <w:rPr>
+          <w:rFonts w:cs="Times New Roman"/>
+        </w:rPr>
+      </w:pPr>
+      <w:r>
+        <w:rPr>
+          <w:rFonts w:eastAsiaTheme="minorEastAsia" w:cs="Times New Roman"/>
+          <w:lang w:eastAsia="zh-CN"/>
+        </w:rPr>
+        <w:t>С</w:t>
+      </w:r>
+      <w:r>
+        <w:rPr>
+          <w:rFonts w:eastAsiaTheme="minorEastAsia" w:cs="Times New Roman"/>
+          <w:lang w:eastAsia="zh-CN"/>
+        </w:rPr>
+        <w:t>ервис должен надежно защищать скрытые проекты, т. к. они могут быть защищены авторским правом и не должны быть доступны для публики</w:t>
+      </w:r>
+      <w:r>
+        <w:rPr>
+          <w:rFonts w:eastAsiaTheme="minorEastAsia" w:cs="Times New Roman"/>
+          <w:lang w:eastAsia="zh-CN"/>
+        </w:rPr>
+        <w:t>.</w:t>
+      </w:r>
+    </w:p>
+    <w:p>
+      <w:pPr>
+        <w:pStyle w:val="a6"/>
+        <w:numPr>
+          <w:ilvl w:val="2"/>
+          <w:numId w:val="2"/>
+        </w:numPr>
+        <w:ind w:left="1134" w:hanging="708"/>
+        <w:rPr>
+          <w:rFonts w:ascii="Times New Roman" w:hAnsi="Times New Roman" w:cs="Times New Roman"/>
+          <w:sz w:val="24"/>
+          <w:szCs w:val="24"/>
+        </w:rPr>
+      </w:pPr>
+      <w:r>
+        <w:rPr>
+          <w:rFonts w:ascii="Times New Roman" w:hAnsi="Times New Roman" w:cs="Times New Roman"/>
+          <w:sz w:val="24"/>
+          <w:szCs w:val="24"/>
+        </w:rPr>
+        <w:t>К языкам и кодировкам</w:t>
+      </w:r>
+    </w:p>
+    <w:p>
+      <w:pPr>
+        <w:pStyle w:val="a6"/>
+        <w:ind w:left="426"/>
+        <w:rPr>
+          <w:rFonts w:ascii="Times New Roman" w:eastAsia="Times New Roman" w:hAnsi="Times New Roman" w:cs="Times New Roman"/>
+          <w:sz w:val="24"/>
+          <w:szCs w:val="24"/>
+        </w:rPr>
+      </w:pPr>
+      <w:r>
+        <w:rPr>
+          <w:rFonts w:ascii="Times New Roman" w:hAnsi="Times New Roman" w:cs="Times New Roman"/>
+          <w:sz w:val="24"/>
+          <w:szCs w:val="24"/>
+        </w:rPr>
+        <w:t xml:space="preserve">Сайт должен быть реализован с помощью </w:t>
+      </w:r>
+      <w:r>
+        <w:rPr>
+          <w:rFonts w:ascii="Times New Roman" w:hAnsi="Times New Roman" w:cs="Times New Roman"/>
+          <w:sz w:val="24"/>
+          <w:szCs w:val="24"/>
+          <w:lang w:val="en-US"/>
+        </w:rPr>
+        <w:t>HTML</w:t>
+      </w:r>
+      <w:r>
+        <w:rPr>
+          <w:rFonts w:ascii="Times New Roman" w:hAnsi="Times New Roman" w:cs="Times New Roman"/>
+          <w:sz w:val="24"/>
+          <w:szCs w:val="24"/>
+        </w:rPr>
+        <w:t>-</w:t>
+      </w:r>
+      <w:r>
+        <w:rPr>
+          <w:rFonts w:ascii="Times New Roman" w:hAnsi="Times New Roman" w:cs="Times New Roman"/>
+          <w:sz w:val="24"/>
+          <w:szCs w:val="24"/>
+        </w:rPr>
+        <w:t>элемент</w:t>
+      </w:r>
+      <w:r>
+        <w:rPr>
+          <w:rFonts w:ascii="Times New Roman" w:hAnsi="Times New Roman" w:cs="Times New Roman"/>
+          <w:sz w:val="24"/>
+          <w:szCs w:val="24"/>
+        </w:rPr>
+        <w:t>ов,</w:t>
+      </w:r>
+      <w:r>
+        <w:rPr>
+          <w:rFonts w:ascii="Times New Roman" w:hAnsi="Times New Roman" w:cs="Times New Roman"/>
+          <w:sz w:val="24"/>
+          <w:szCs w:val="24"/>
+        </w:rPr>
+        <w:t xml:space="preserve"> котор</w:t>
+      </w:r>
+      <w:r>
+        <w:rPr>
+          <w:rFonts w:ascii="Times New Roman" w:hAnsi="Times New Roman" w:cs="Times New Roman"/>
+          <w:sz w:val="24"/>
+          <w:szCs w:val="24"/>
+        </w:rPr>
+        <w:t>ые</w:t>
+      </w:r>
+      <w:r>
+        <w:rPr>
+          <w:rFonts w:ascii="Times New Roman" w:hAnsi="Times New Roman" w:cs="Times New Roman"/>
+          <w:sz w:val="24"/>
+          <w:szCs w:val="24"/>
+        </w:rPr>
+        <w:t xml:space="preserve"> </w:t>
+      </w:r>
+      <w:r>
+        <w:rPr>
+          <w:rFonts w:ascii="Times New Roman" w:hAnsi="Times New Roman" w:cs="Times New Roman"/>
+          <w:sz w:val="24"/>
+          <w:szCs w:val="24"/>
+        </w:rPr>
+        <w:t xml:space="preserve">создаются </w:t>
+      </w:r>
+      <w:r>
+        <w:rPr>
+          <w:rFonts w:ascii="Times New Roman" w:hAnsi="Times New Roman" w:cs="Times New Roman"/>
+          <w:sz w:val="24"/>
+          <w:szCs w:val="24"/>
+        </w:rPr>
+        <w:t xml:space="preserve">функциями, написанными с помощью библиотеки </w:t>
+      </w:r>
+      <w:r>
+        <w:rPr>
+          <w:rFonts w:ascii="Times New Roman" w:hAnsi="Times New Roman" w:cs="Times New Roman"/>
+          <w:sz w:val="24"/>
+          <w:szCs w:val="24"/>
+          <w:lang w:val="en-US"/>
+        </w:rPr>
+        <w:t>React</w:t>
+      </w:r>
+      <w:r>
+        <w:rPr>
+          <w:rFonts w:ascii="Times New Roman" w:hAnsi="Times New Roman" w:cs="Times New Roman"/>
+          <w:sz w:val="24"/>
+          <w:szCs w:val="24"/>
+        </w:rPr>
+        <w:t>.</w:t>
+      </w:r>
+      <w:r>
+        <w:rPr>
+          <w:rFonts w:ascii="Times New Roman" w:hAnsi="Times New Roman" w:cs="Times New Roman"/>
+          <w:sz w:val="24"/>
+          <w:szCs w:val="24"/>
+          <w:lang w:val="en-US"/>
+        </w:rPr>
+        <w:t>js</w:t>
+      </w:r>
+      <w:r>
+        <w:rPr>
+          <w:rFonts w:ascii="Times New Roman" w:hAnsi="Times New Roman" w:cs="Times New Roman"/>
+          <w:sz w:val="24"/>
+          <w:szCs w:val="24"/>
+        </w:rPr>
+        <w:t xml:space="preserve"> на языке </w:t>
+      </w:r>
+      <w:r>
+        <w:rPr>
+          <w:rFonts w:ascii="Times New Roman" w:hAnsi="Times New Roman" w:cs="Times New Roman"/>
+          <w:sz w:val="24"/>
+          <w:szCs w:val="24"/>
+          <w:lang w:val="en-US"/>
+        </w:rPr>
+        <w:t>JavaScript</w:t>
+      </w:r>
+      <w:r>
+        <w:rPr>
+          <w:rFonts w:ascii="Times New Roman" w:hAnsi="Times New Roman" w:cs="Times New Roman"/>
+          <w:sz w:val="24"/>
+          <w:szCs w:val="24"/>
+        </w:rPr>
+        <w:t xml:space="preserve">. </w:t>
+      </w:r>
+      <w:r>
+        <w:rPr>
+          <w:rFonts w:ascii="Times New Roman" w:hAnsi="Times New Roman" w:cs="Times New Roman"/>
+          <w:sz w:val="24"/>
+          <w:szCs w:val="24"/>
+        </w:rPr>
+        <w:t>Пр</w:t>
+      </w:r>
+      <w:r>
+        <w:rPr>
+          <w:rFonts w:ascii="Times New Roman" w:hAnsi="Times New Roman" w:cs="Times New Roman"/>
+          <w:sz w:val="24"/>
+          <w:szCs w:val="24"/>
+        </w:rPr>
+        <w:t xml:space="preserve">именяется </w:t>
+      </w:r>
+      <w:r>
+        <w:rPr>
+          <w:rFonts w:ascii="Times New Roman" w:hAnsi="Times New Roman" w:cs="Times New Roman"/>
+          <w:sz w:val="24"/>
+          <w:szCs w:val="24"/>
+        </w:rPr>
+        <w:t xml:space="preserve">библиотека </w:t>
+      </w:r>
+      <w:r>
+        <w:rPr>
+          <w:rFonts w:ascii="Times New Roman" w:hAnsi="Times New Roman" w:cs="Times New Roman"/>
+          <w:sz w:val="24"/>
+          <w:szCs w:val="24"/>
+          <w:lang w:val="en-US"/>
+        </w:rPr>
+        <w:t>React Bootstrap</w:t>
+      </w:r>
+      <w:r>
+        <w:rPr>
+          <w:rFonts w:ascii="Times New Roman" w:hAnsi="Times New Roman" w:cs="Times New Roman"/>
           <w:sz w:val="24"/>
           <w:szCs w:val="24"/>
         </w:rPr>
@@ -2868,382 +3207,122 @@
         <w:pStyle w:val="a6"/>
         <w:numPr>
           <w:ilvl w:val="1"/>
-          <w:numId w:val="4"/>
+          <w:numId w:val="2"/>
         </w:numPr>
-        <w:rPr>
-          <w:rFonts w:ascii="Times New Roman" w:hAnsi="Times New Roman" w:cs="Times New Roman"/>
-          <w:sz w:val="24"/>
-          <w:szCs w:val="24"/>
-        </w:rPr>
-      </w:pPr>
-      <w:r>
-        <w:rPr>
-          <w:rFonts w:ascii="Times New Roman" w:hAnsi="Times New Roman" w:cs="Times New Roman"/>
-          <w:sz w:val="24"/>
-          <w:szCs w:val="24"/>
-        </w:rPr>
-        <w:t>К верстке</w:t>
-      </w:r>
-    </w:p>
-    <w:p>
-      <w:pPr>
-        <w:pStyle w:val="a6"/>
         <w:ind w:left="426"/>
         <w:rPr>
-          <w:rFonts w:ascii="Times New Roman" w:eastAsia="Times New Roman" w:hAnsi="Times New Roman" w:cs="Times New Roman"/>
-          <w:sz w:val="24"/>
-          <w:szCs w:val="24"/>
-        </w:rPr>
-      </w:pPr>
-      <w:r>
-        <w:rPr>
-          <w:rFonts w:ascii="Times New Roman" w:hAnsi="Times New Roman" w:cs="Times New Roman"/>
-          <w:sz w:val="24"/>
-          <w:szCs w:val="24"/>
-        </w:rPr>
-        <w:t>Верстка сайта обязана быть адаптивной</w:t>
-      </w:r>
-      <w:r>
-        <w:rPr>
-          <w:rFonts w:ascii="Times New Roman" w:hAnsi="Times New Roman" w:cs="Times New Roman"/>
-          <w:sz w:val="24"/>
-          <w:szCs w:val="24"/>
-        </w:rPr>
-        <w:t xml:space="preserve">. </w:t>
-      </w:r>
-      <w:r>
-        <w:rPr>
-          <w:rFonts w:ascii="Times New Roman" w:hAnsi="Times New Roman" w:cs="Times New Roman"/>
-          <w:sz w:val="24"/>
-          <w:szCs w:val="24"/>
-        </w:rPr>
-        <w:t>Сайт должен поддерживаться в самых популярных браузерах</w:t>
-      </w:r>
-      <w:r>
-        <w:rPr>
-          <w:rFonts w:ascii="Times New Roman" w:hAnsi="Times New Roman" w:cs="Times New Roman"/>
-          <w:sz w:val="24"/>
-          <w:szCs w:val="24"/>
-        </w:rPr>
-        <w:t>:</w:t>
-      </w:r>
-      <w:r>
-        <w:rPr>
-          <w:rFonts w:ascii="Times New Roman" w:hAnsi="Times New Roman" w:cs="Times New Roman"/>
-          <w:sz w:val="24"/>
-          <w:szCs w:val="24"/>
-        </w:rPr>
-        <w:t xml:space="preserve"> Google </w:t>
-      </w:r>
-      <w:proofErr w:type="spellStart"/>
-      <w:r>
-        <w:rPr>
-          <w:rFonts w:ascii="Times New Roman" w:hAnsi="Times New Roman" w:cs="Times New Roman"/>
-          <w:sz w:val="24"/>
-          <w:szCs w:val="24"/>
-        </w:rPr>
-        <w:t>Chrome</w:t>
-      </w:r>
-      <w:proofErr w:type="spellEnd"/>
-      <w:r>
-        <w:rPr>
-          <w:rFonts w:ascii="Times New Roman" w:hAnsi="Times New Roman" w:cs="Times New Roman"/>
-          <w:sz w:val="24"/>
-          <w:szCs w:val="24"/>
-        </w:rPr>
-        <w:t xml:space="preserve">, </w:t>
-      </w:r>
-      <w:proofErr w:type="spellStart"/>
-      <w:r>
-        <w:rPr>
-          <w:rFonts w:ascii="Times New Roman" w:hAnsi="Times New Roman" w:cs="Times New Roman"/>
-          <w:sz w:val="24"/>
-          <w:szCs w:val="24"/>
-        </w:rPr>
-        <w:t>Yandex</w:t>
-      </w:r>
-      <w:proofErr w:type="spellEnd"/>
-      <w:r>
-        <w:rPr>
-          <w:rFonts w:ascii="Times New Roman" w:hAnsi="Times New Roman" w:cs="Times New Roman"/>
-          <w:sz w:val="24"/>
-          <w:szCs w:val="24"/>
-        </w:rPr>
-        <w:t xml:space="preserve">, Opera, Safari, </w:t>
-      </w:r>
-      <w:r>
-        <w:rPr>
-          <w:rFonts w:ascii="Times New Roman" w:hAnsi="Times New Roman" w:cs="Times New Roman"/>
-          <w:sz w:val="24"/>
-          <w:szCs w:val="24"/>
-          <w:lang w:val="en-US"/>
-        </w:rPr>
-        <w:t>Mozilla</w:t>
-      </w:r>
-      <w:r>
-        <w:rPr>
-          <w:rFonts w:ascii="Times New Roman" w:hAnsi="Times New Roman" w:cs="Times New Roman"/>
-          <w:sz w:val="24"/>
-          <w:szCs w:val="24"/>
-        </w:rPr>
-        <w:t>, Edge.</w:t>
+          <w:rFonts w:ascii="Times New Roman" w:hAnsi="Times New Roman" w:cs="Times New Roman"/>
+          <w:sz w:val="24"/>
+          <w:szCs w:val="24"/>
+        </w:rPr>
+      </w:pPr>
+      <w:r>
+        <w:rPr>
+          <w:rFonts w:ascii="Times New Roman" w:hAnsi="Times New Roman" w:cs="Times New Roman"/>
+          <w:sz w:val="24"/>
+          <w:szCs w:val="24"/>
+        </w:rPr>
+        <w:t>Требования к функциям, выполняемым системой (функциональные требования)</w:t>
       </w:r>
     </w:p>
     <w:p>
       <w:pPr>
         <w:pStyle w:val="a6"/>
         <w:numPr>
-          <w:ilvl w:val="1"/>
-          <w:numId w:val="4"/>
+          <w:ilvl w:val="2"/>
+          <w:numId w:val="2"/>
         </w:numPr>
-        <w:rPr>
-          <w:rFonts w:ascii="Times New Roman" w:hAnsi="Times New Roman" w:cs="Times New Roman"/>
-          <w:sz w:val="24"/>
-          <w:szCs w:val="24"/>
-        </w:rPr>
-      </w:pPr>
-      <w:r>
-        <w:rPr>
-          <w:rFonts w:ascii="Times New Roman" w:hAnsi="Times New Roman" w:cs="Times New Roman"/>
-          <w:sz w:val="24"/>
-          <w:szCs w:val="24"/>
-        </w:rPr>
-        <w:t>К безопасности</w:t>
-      </w:r>
-    </w:p>
-    <w:p>
-      <w:pPr>
-        <w:ind w:left="426"/>
-        <w:rPr>
-          <w:rFonts w:cs="Times New Roman"/>
-        </w:rPr>
-      </w:pPr>
-      <w:r>
-        <w:rPr>
-          <w:rFonts w:eastAsiaTheme="minorEastAsia" w:cs="Times New Roman"/>
-          <w:lang w:eastAsia="zh-CN"/>
-        </w:rPr>
-        <w:t>С</w:t>
-      </w:r>
-      <w:r>
-        <w:rPr>
-          <w:rFonts w:eastAsiaTheme="minorEastAsia" w:cs="Times New Roman"/>
-          <w:lang w:eastAsia="zh-CN"/>
-        </w:rPr>
-        <w:t>ервис должен надежно защищать скрытые проекты, т. к. они могут быть защищены авторским правом и не должны быть доступны для публики</w:t>
-      </w:r>
-      <w:r>
-        <w:rPr>
-          <w:rFonts w:eastAsiaTheme="minorEastAsia" w:cs="Times New Roman"/>
-          <w:lang w:eastAsia="zh-CN"/>
+        <w:ind w:left="1134" w:hanging="708"/>
+        <w:rPr>
+          <w:rFonts w:ascii="Times New Roman" w:hAnsi="Times New Roman" w:cs="Times New Roman"/>
+          <w:sz w:val="24"/>
+          <w:szCs w:val="24"/>
+        </w:rPr>
+      </w:pPr>
+      <w:r>
+        <w:rPr>
+          <w:rFonts w:ascii="Times New Roman" w:hAnsi="Times New Roman" w:cs="Times New Roman"/>
+          <w:sz w:val="24"/>
+          <w:szCs w:val="24"/>
+        </w:rPr>
+        <w:t>Типы пользователей / роли.</w:t>
+      </w:r>
+    </w:p>
+    <w:p>
+      <w:pPr>
+        <w:pStyle w:val="a6"/>
+        <w:ind w:left="426" w:hanging="11"/>
+        <w:rPr>
+          <w:rFonts w:ascii="Times New Roman" w:hAnsi="Times New Roman" w:cs="Times New Roman"/>
+          <w:sz w:val="24"/>
+          <w:szCs w:val="24"/>
+        </w:rPr>
+      </w:pPr>
+      <w:r>
+        <w:rPr>
+          <w:rFonts w:ascii="Times New Roman" w:hAnsi="Times New Roman" w:cs="Times New Roman"/>
+          <w:sz w:val="24"/>
+          <w:szCs w:val="24"/>
+        </w:rPr>
+        <w:t>Существуют авторизированные и неавторизованные пользователи</w:t>
+      </w:r>
+      <w:r>
+        <w:rPr>
+          <w:rFonts w:ascii="Times New Roman" w:hAnsi="Times New Roman" w:cs="Times New Roman"/>
+          <w:sz w:val="24"/>
+          <w:szCs w:val="24"/>
         </w:rPr>
         <w:t>.</w:t>
+      </w:r>
+      <w:r>
+        <w:rPr>
+          <w:rFonts w:ascii="Times New Roman" w:hAnsi="Times New Roman" w:cs="Times New Roman"/>
+          <w:sz w:val="24"/>
+          <w:szCs w:val="24"/>
+        </w:rPr>
+        <w:t xml:space="preserve"> Каждый авторизованный пользователь, являющийся участником некоторого проекта, имеет в этом проекте роль, независимую от его ролей в других проектах.</w:t>
       </w:r>
     </w:p>
     <w:p>
       <w:pPr>
         <w:pStyle w:val="a6"/>
         <w:numPr>
-          <w:ilvl w:val="1"/>
-          <w:numId w:val="4"/>
+          <w:ilvl w:val="3"/>
+          <w:numId w:val="2"/>
         </w:numPr>
-        <w:rPr>
-          <w:rFonts w:ascii="Times New Roman" w:hAnsi="Times New Roman" w:cs="Times New Roman"/>
-          <w:sz w:val="24"/>
-          <w:szCs w:val="24"/>
-        </w:rPr>
-      </w:pPr>
-      <w:r>
-        <w:rPr>
-          <w:rFonts w:ascii="Times New Roman" w:hAnsi="Times New Roman" w:cs="Times New Roman"/>
-          <w:sz w:val="24"/>
-          <w:szCs w:val="24"/>
-        </w:rPr>
-        <w:t>К языкам и кодировкам</w:t>
+        <w:ind w:left="1843" w:hanging="850"/>
+        <w:rPr>
+          <w:rFonts w:ascii="Times New Roman" w:hAnsi="Times New Roman" w:cs="Times New Roman"/>
+          <w:sz w:val="24"/>
+          <w:szCs w:val="24"/>
+        </w:rPr>
+      </w:pPr>
+      <w:r>
+        <w:rPr>
+          <w:rFonts w:ascii="Times New Roman" w:hAnsi="Times New Roman" w:cs="Times New Roman"/>
+          <w:sz w:val="24"/>
+          <w:szCs w:val="24"/>
+        </w:rPr>
+        <w:t>Права пользователей</w:t>
       </w:r>
     </w:p>
     <w:p>
       <w:pPr>
         <w:pStyle w:val="a6"/>
-        <w:ind w:left="426"/>
-        <w:rPr>
-          <w:rFonts w:ascii="Times New Roman" w:eastAsia="Times New Roman" w:hAnsi="Times New Roman" w:cs="Times New Roman"/>
-          <w:sz w:val="24"/>
-          <w:szCs w:val="24"/>
-        </w:rPr>
-      </w:pPr>
-      <w:r>
-        <w:rPr>
-          <w:rFonts w:ascii="Times New Roman" w:hAnsi="Times New Roman" w:cs="Times New Roman"/>
-          <w:sz w:val="24"/>
-          <w:szCs w:val="24"/>
-        </w:rPr>
-        <w:t xml:space="preserve">Сайт должен быть реализован с помощью </w:t>
-      </w:r>
-      <w:r>
-        <w:rPr>
-          <w:rFonts w:ascii="Times New Roman" w:hAnsi="Times New Roman" w:cs="Times New Roman"/>
-          <w:sz w:val="24"/>
-          <w:szCs w:val="24"/>
-          <w:lang w:val="en-US"/>
-        </w:rPr>
-        <w:t>HTML</w:t>
-      </w:r>
-      <w:r>
-        <w:rPr>
-          <w:rFonts w:ascii="Times New Roman" w:hAnsi="Times New Roman" w:cs="Times New Roman"/>
-          <w:sz w:val="24"/>
-          <w:szCs w:val="24"/>
-        </w:rPr>
-        <w:t>-</w:t>
-      </w:r>
-      <w:r>
-        <w:rPr>
-          <w:rFonts w:ascii="Times New Roman" w:hAnsi="Times New Roman" w:cs="Times New Roman"/>
-          <w:sz w:val="24"/>
-          <w:szCs w:val="24"/>
-        </w:rPr>
-        <w:t>элемент</w:t>
-      </w:r>
-      <w:r>
-        <w:rPr>
-          <w:rFonts w:ascii="Times New Roman" w:hAnsi="Times New Roman" w:cs="Times New Roman"/>
-          <w:sz w:val="24"/>
-          <w:szCs w:val="24"/>
-        </w:rPr>
-        <w:t>ов,</w:t>
-      </w:r>
-      <w:r>
-        <w:rPr>
-          <w:rFonts w:ascii="Times New Roman" w:hAnsi="Times New Roman" w:cs="Times New Roman"/>
-          <w:sz w:val="24"/>
-          <w:szCs w:val="24"/>
-        </w:rPr>
-        <w:t xml:space="preserve"> котор</w:t>
-      </w:r>
-      <w:r>
-        <w:rPr>
-          <w:rFonts w:ascii="Times New Roman" w:hAnsi="Times New Roman" w:cs="Times New Roman"/>
-          <w:sz w:val="24"/>
-          <w:szCs w:val="24"/>
-        </w:rPr>
-        <w:t>ые</w:t>
-      </w:r>
-      <w:r>
-        <w:rPr>
-          <w:rFonts w:ascii="Times New Roman" w:hAnsi="Times New Roman" w:cs="Times New Roman"/>
-          <w:sz w:val="24"/>
-          <w:szCs w:val="24"/>
-        </w:rPr>
-        <w:t xml:space="preserve"> </w:t>
-      </w:r>
-      <w:r>
-        <w:rPr>
-          <w:rFonts w:ascii="Times New Roman" w:hAnsi="Times New Roman" w:cs="Times New Roman"/>
-          <w:sz w:val="24"/>
-          <w:szCs w:val="24"/>
-        </w:rPr>
-        <w:t xml:space="preserve">создаются </w:t>
-      </w:r>
-      <w:r>
-        <w:rPr>
-          <w:rFonts w:ascii="Times New Roman" w:hAnsi="Times New Roman" w:cs="Times New Roman"/>
-          <w:sz w:val="24"/>
-          <w:szCs w:val="24"/>
-        </w:rPr>
-        <w:t xml:space="preserve">функциями, написанными с помощью библиотеки </w:t>
-      </w:r>
-      <w:r>
-        <w:rPr>
-          <w:rFonts w:ascii="Times New Roman" w:hAnsi="Times New Roman" w:cs="Times New Roman"/>
-          <w:sz w:val="24"/>
-          <w:szCs w:val="24"/>
-          <w:lang w:val="en-US"/>
-        </w:rPr>
-        <w:t>React</w:t>
-      </w:r>
-      <w:r>
-        <w:rPr>
-          <w:rFonts w:ascii="Times New Roman" w:hAnsi="Times New Roman" w:cs="Times New Roman"/>
-          <w:sz w:val="24"/>
-          <w:szCs w:val="24"/>
-        </w:rPr>
-        <w:t>.</w:t>
-      </w:r>
-      <w:r>
-        <w:rPr>
-          <w:rFonts w:ascii="Times New Roman" w:hAnsi="Times New Roman" w:cs="Times New Roman"/>
-          <w:sz w:val="24"/>
-          <w:szCs w:val="24"/>
-          <w:lang w:val="en-US"/>
-        </w:rPr>
-        <w:t>js</w:t>
-      </w:r>
-      <w:r>
-        <w:rPr>
-          <w:rFonts w:ascii="Times New Roman" w:hAnsi="Times New Roman" w:cs="Times New Roman"/>
-          <w:sz w:val="24"/>
-          <w:szCs w:val="24"/>
-        </w:rPr>
-        <w:t xml:space="preserve"> на языке </w:t>
-      </w:r>
-      <w:r>
-        <w:rPr>
-          <w:rFonts w:ascii="Times New Roman" w:hAnsi="Times New Roman" w:cs="Times New Roman"/>
-          <w:sz w:val="24"/>
-          <w:szCs w:val="24"/>
-          <w:lang w:val="en-US"/>
-        </w:rPr>
-        <w:t>JavaScript</w:t>
-      </w:r>
-      <w:r>
-        <w:rPr>
-          <w:rFonts w:ascii="Times New Roman" w:hAnsi="Times New Roman" w:cs="Times New Roman"/>
-          <w:sz w:val="24"/>
-          <w:szCs w:val="24"/>
-        </w:rPr>
-        <w:t xml:space="preserve">. </w:t>
-      </w:r>
-      <w:r>
-        <w:rPr>
-          <w:rFonts w:ascii="Times New Roman" w:hAnsi="Times New Roman" w:cs="Times New Roman"/>
-          <w:sz w:val="24"/>
-          <w:szCs w:val="24"/>
-        </w:rPr>
-        <w:t>Пр</w:t>
-      </w:r>
-      <w:r>
-        <w:rPr>
-          <w:rFonts w:ascii="Times New Roman" w:hAnsi="Times New Roman" w:cs="Times New Roman"/>
-          <w:sz w:val="24"/>
-          <w:szCs w:val="24"/>
-        </w:rPr>
-        <w:t xml:space="preserve">именяется </w:t>
-      </w:r>
-      <w:r>
-        <w:rPr>
-          <w:rFonts w:ascii="Times New Roman" w:hAnsi="Times New Roman" w:cs="Times New Roman"/>
-          <w:sz w:val="24"/>
-          <w:szCs w:val="24"/>
-        </w:rPr>
-        <w:t xml:space="preserve">библиотека </w:t>
-      </w:r>
-      <w:r>
-        <w:rPr>
-          <w:rFonts w:ascii="Times New Roman" w:hAnsi="Times New Roman" w:cs="Times New Roman"/>
-          <w:sz w:val="24"/>
-          <w:szCs w:val="24"/>
-          <w:lang w:val="en-US"/>
-        </w:rPr>
-        <w:t>React Bootstrap</w:t>
-      </w:r>
-      <w:r>
-        <w:rPr>
-          <w:rFonts w:ascii="Times New Roman" w:hAnsi="Times New Roman" w:cs="Times New Roman"/>
-          <w:sz w:val="24"/>
-          <w:szCs w:val="24"/>
-        </w:rPr>
-        <w:t>.</w:t>
+        <w:ind w:left="993" w:hanging="11"/>
+        <w:rPr>
+          <w:rFonts w:ascii="Times New Roman" w:hAnsi="Times New Roman" w:cs="Times New Roman"/>
+          <w:sz w:val="24"/>
+          <w:szCs w:val="24"/>
+        </w:rPr>
+      </w:pPr>
+      <w:r>
+        <w:rPr>
+          <w:rFonts w:ascii="Times New Roman" w:hAnsi="Times New Roman" w:cs="Times New Roman"/>
+          <w:sz w:val="24"/>
+          <w:szCs w:val="24"/>
+        </w:rPr>
+        <w:t>Все пользователи:</w:t>
       </w:r>
     </w:p>
     <w:p>
@@ -3251,98 +3330,518 @@
         <w:pStyle w:val="a6"/>
         <w:numPr>
           <w:ilvl w:val="0"/>
-          <w:numId w:val="4"/>
+          <w:numId w:val="29"/>
         </w:numPr>
-        <w:rPr>
-          <w:rFonts w:ascii="Times New Roman" w:eastAsia="Times New Roman" w:hAnsi="Times New Roman" w:cs="Times New Roman"/>
-          <w:sz w:val="24"/>
-          <w:szCs w:val="24"/>
-        </w:rPr>
-      </w:pPr>
-      <w:r>
-        <w:rPr>
-          <w:rFonts w:ascii="Times New Roman" w:hAnsi="Times New Roman" w:cs="Times New Roman"/>
-          <w:sz w:val="24"/>
-          <w:szCs w:val="24"/>
-        </w:rPr>
-        <w:t>Требования к функциям, выполняемым системой (функциональные требования)</w:t>
+        <w:spacing w:after="0" w:line="240" w:lineRule="auto"/>
+        <w:ind w:left="993"/>
+        <w:rPr>
+          <w:rFonts w:ascii="Times New Roman" w:hAnsi="Times New Roman" w:cs="Times New Roman"/>
+          <w:sz w:val="24"/>
+          <w:szCs w:val="24"/>
+        </w:rPr>
+      </w:pPr>
+      <w:r>
+        <w:rPr>
+          <w:rFonts w:ascii="Times New Roman" w:hAnsi="Times New Roman" w:cs="Times New Roman"/>
+          <w:sz w:val="24"/>
+          <w:szCs w:val="24"/>
+        </w:rPr>
+        <w:t>Посетить главную страницу.</w:t>
       </w:r>
     </w:p>
     <w:p>
       <w:pPr>
         <w:pStyle w:val="a6"/>
         <w:numPr>
-          <w:ilvl w:val="1"/>
-          <w:numId w:val="4"/>
+          <w:ilvl w:val="0"/>
+          <w:numId w:val="29"/>
         </w:numPr>
-        <w:rPr>
-          <w:rFonts w:ascii="Times New Roman" w:eastAsia="Times New Roman" w:hAnsi="Times New Roman" w:cs="Times New Roman"/>
-          <w:sz w:val="24"/>
-          <w:szCs w:val="24"/>
-        </w:rPr>
-      </w:pPr>
-      <w:r>
-        <w:rPr>
-          <w:rFonts w:ascii="Times New Roman" w:hAnsi="Times New Roman" w:cs="Times New Roman"/>
-          <w:sz w:val="24"/>
-          <w:szCs w:val="24"/>
-        </w:rPr>
-        <w:t>Типы пользователей / роли.</w:t>
-      </w:r>
-    </w:p>
-    <w:p>
-      <w:pPr>
-        <w:pStyle w:val="a6"/>
-        <w:ind w:left="426" w:hanging="11"/>
-        <w:rPr>
-          <w:rFonts w:ascii="Times New Roman" w:hAnsi="Times New Roman" w:cs="Times New Roman"/>
-          <w:sz w:val="24"/>
-          <w:szCs w:val="24"/>
-        </w:rPr>
-      </w:pPr>
-      <w:r>
-        <w:rPr>
-          <w:rFonts w:ascii="Times New Roman" w:hAnsi="Times New Roman" w:cs="Times New Roman"/>
-          <w:sz w:val="24"/>
-          <w:szCs w:val="24"/>
-        </w:rPr>
-        <w:t>Существуют авторизированные и неавторизованные пользователи</w:t>
-      </w:r>
-      <w:r>
-        <w:rPr>
-          <w:rFonts w:ascii="Times New Roman" w:hAnsi="Times New Roman" w:cs="Times New Roman"/>
-          <w:sz w:val="24"/>
-          <w:szCs w:val="24"/>
-        </w:rPr>
-        <w:t>.</w:t>
-      </w:r>
-      <w:r>
-        <w:rPr>
-          <w:rFonts w:ascii="Times New Roman" w:hAnsi="Times New Roman" w:cs="Times New Roman"/>
-          <w:sz w:val="24"/>
-          <w:szCs w:val="24"/>
-        </w:rPr>
-        <w:t xml:space="preserve"> Каждый авторизованный пользователь, являющийся участником некоторого проекта, имеет в этом проекте роль, независимую от его ролей в других проектах.</w:t>
-      </w:r>
-    </w:p>
-    <w:p>
-      <w:pPr>
-        <w:pStyle w:val="a6"/>
-        <w:ind w:left="426" w:hanging="11"/>
-        <w:rPr>
-          <w:rFonts w:ascii="Times New Roman" w:hAnsi="Times New Roman" w:cs="Times New Roman"/>
-          <w:sz w:val="24"/>
-          <w:szCs w:val="24"/>
-        </w:rPr>
-      </w:pPr>
+        <w:spacing w:after="0" w:line="240" w:lineRule="auto"/>
+        <w:ind w:left="993"/>
+        <w:rPr>
+          <w:rFonts w:ascii="Times New Roman" w:hAnsi="Times New Roman" w:cs="Times New Roman"/>
+          <w:sz w:val="24"/>
+          <w:szCs w:val="24"/>
+        </w:rPr>
+      </w:pPr>
+      <w:r>
+        <w:rPr>
+          <w:rFonts w:ascii="Times New Roman" w:hAnsi="Times New Roman" w:cs="Times New Roman"/>
+          <w:sz w:val="24"/>
+          <w:szCs w:val="24"/>
+        </w:rPr>
+        <w:t>Увидеть популярные проекты.</w:t>
+      </w:r>
     </w:p>
     <w:p>
       <w:pPr>
         <w:pStyle w:val="a6"/>
         <w:numPr>
-          <w:ilvl w:val="1"/>
-          <w:numId w:val="4"/>
+          <w:ilvl w:val="0"/>
+          <w:numId w:val="29"/>
         </w:numPr>
+        <w:spacing w:after="0" w:line="240" w:lineRule="auto"/>
+        <w:ind w:left="993"/>
+        <w:rPr>
+          <w:rFonts w:ascii="Times New Roman" w:hAnsi="Times New Roman" w:cs="Times New Roman"/>
+          <w:sz w:val="24"/>
+          <w:szCs w:val="24"/>
+        </w:rPr>
+      </w:pPr>
+      <w:r>
+        <w:rPr>
+          <w:rFonts w:ascii="Times New Roman" w:hAnsi="Times New Roman" w:cs="Times New Roman"/>
+          <w:sz w:val="24"/>
+          <w:szCs w:val="24"/>
+        </w:rPr>
+        <w:t>Неавторизованный пользователь:</w:t>
+      </w:r>
+    </w:p>
+    <w:p>
+      <w:pPr>
+        <w:pStyle w:val="a6"/>
+        <w:numPr>
+          <w:ilvl w:val="0"/>
+          <w:numId w:val="29"/>
+        </w:numPr>
+        <w:spacing w:after="0" w:line="240" w:lineRule="auto"/>
+        <w:ind w:left="993"/>
+        <w:rPr>
+          <w:rFonts w:ascii="Times New Roman" w:hAnsi="Times New Roman" w:cs="Times New Roman"/>
+          <w:sz w:val="24"/>
+          <w:szCs w:val="24"/>
+        </w:rPr>
+      </w:pPr>
+      <w:r>
+        <w:rPr>
+          <w:rFonts w:ascii="Times New Roman" w:hAnsi="Times New Roman" w:cs="Times New Roman"/>
+          <w:sz w:val="24"/>
+          <w:szCs w:val="24"/>
+        </w:rPr>
+        <w:t>Пройти регистрацию в окне регистрации, чтобы создать новую учетную запись.</w:t>
+      </w:r>
+    </w:p>
+    <w:p>
+      <w:pPr>
+        <w:pStyle w:val="a6"/>
+        <w:numPr>
+          <w:ilvl w:val="0"/>
+          <w:numId w:val="29"/>
+        </w:numPr>
+        <w:spacing w:after="0" w:line="240" w:lineRule="auto"/>
+        <w:ind w:left="993"/>
+        <w:rPr>
+          <w:rFonts w:ascii="Times New Roman" w:hAnsi="Times New Roman" w:cs="Times New Roman"/>
+          <w:sz w:val="24"/>
+          <w:szCs w:val="24"/>
+        </w:rPr>
+      </w:pPr>
+      <w:r>
+        <w:rPr>
+          <w:rFonts w:ascii="Times New Roman" w:hAnsi="Times New Roman" w:cs="Times New Roman"/>
+          <w:sz w:val="24"/>
+          <w:szCs w:val="24"/>
+        </w:rPr>
+        <w:t>Войти в существующую учетную запись.</w:t>
+      </w:r>
+    </w:p>
+    <w:p>
+      <w:pPr>
+        <w:pStyle w:val="a6"/>
+        <w:spacing w:before="240"/>
+        <w:ind w:left="993" w:hanging="11"/>
+        <w:rPr>
+          <w:rFonts w:ascii="Times New Roman" w:hAnsi="Times New Roman" w:cs="Times New Roman"/>
+          <w:sz w:val="24"/>
+          <w:szCs w:val="24"/>
+        </w:rPr>
+      </w:pPr>
+      <w:r>
+        <w:rPr>
+          <w:rFonts w:ascii="Times New Roman" w:hAnsi="Times New Roman" w:cs="Times New Roman"/>
+          <w:sz w:val="24"/>
+          <w:szCs w:val="24"/>
+        </w:rPr>
+        <w:t>Авторизованный пользователь:</w:t>
+      </w:r>
+    </w:p>
+    <w:p>
+      <w:pPr>
+        <w:pStyle w:val="a6"/>
+        <w:numPr>
+          <w:ilvl w:val="0"/>
+          <w:numId w:val="29"/>
+        </w:numPr>
+        <w:spacing w:after="0" w:line="240" w:lineRule="auto"/>
+        <w:ind w:left="993"/>
+        <w:rPr>
+          <w:rFonts w:ascii="Times New Roman" w:hAnsi="Times New Roman" w:cs="Times New Roman"/>
+          <w:sz w:val="24"/>
+          <w:szCs w:val="24"/>
+        </w:rPr>
+      </w:pPr>
+      <w:r>
+        <w:rPr>
+          <w:rFonts w:ascii="Times New Roman" w:hAnsi="Times New Roman" w:cs="Times New Roman"/>
+          <w:sz w:val="24"/>
+          <w:szCs w:val="24"/>
+        </w:rPr>
+        <w:t>Выйти из учетной записи.</w:t>
+      </w:r>
+    </w:p>
+    <w:p>
+      <w:pPr>
+        <w:pStyle w:val="a6"/>
+        <w:numPr>
+          <w:ilvl w:val="0"/>
+          <w:numId w:val="29"/>
+        </w:numPr>
+        <w:spacing w:after="0" w:line="240" w:lineRule="auto"/>
+        <w:ind w:left="993"/>
+        <w:rPr>
+          <w:rFonts w:ascii="Times New Roman" w:hAnsi="Times New Roman" w:cs="Times New Roman"/>
+          <w:sz w:val="24"/>
+          <w:szCs w:val="24"/>
+        </w:rPr>
+      </w:pPr>
+      <w:r>
+        <w:rPr>
+          <w:rFonts w:ascii="Times New Roman" w:hAnsi="Times New Roman" w:cs="Times New Roman"/>
+          <w:sz w:val="24"/>
+          <w:szCs w:val="24"/>
+        </w:rPr>
+        <w:t>Войти в личный кабинет:</w:t>
+      </w:r>
+    </w:p>
+    <w:p>
+      <w:pPr>
+        <w:pStyle w:val="a6"/>
+        <w:numPr>
+          <w:ilvl w:val="0"/>
+          <w:numId w:val="29"/>
+        </w:numPr>
+        <w:spacing w:after="0" w:line="240" w:lineRule="auto"/>
+        <w:ind w:left="993"/>
+        <w:rPr>
+          <w:rFonts w:ascii="Times New Roman" w:hAnsi="Times New Roman" w:cs="Times New Roman"/>
+          <w:sz w:val="24"/>
+          <w:szCs w:val="24"/>
+        </w:rPr>
+      </w:pPr>
+      <w:r>
+        <w:rPr>
+          <w:rFonts w:ascii="Times New Roman" w:hAnsi="Times New Roman" w:cs="Times New Roman"/>
+          <w:sz w:val="24"/>
+          <w:szCs w:val="24"/>
+        </w:rPr>
+        <w:t>Перейти на окно смены пароля.</w:t>
+      </w:r>
+    </w:p>
+    <w:p>
+      <w:pPr>
+        <w:pStyle w:val="a6"/>
+        <w:numPr>
+          <w:ilvl w:val="0"/>
+          <w:numId w:val="29"/>
+        </w:numPr>
+        <w:spacing w:after="0" w:line="240" w:lineRule="auto"/>
+        <w:ind w:left="993"/>
+        <w:rPr>
+          <w:rFonts w:ascii="Times New Roman" w:hAnsi="Times New Roman" w:cs="Times New Roman"/>
+          <w:sz w:val="24"/>
+          <w:szCs w:val="24"/>
+        </w:rPr>
+      </w:pPr>
+      <w:r>
+        <w:rPr>
+          <w:rFonts w:ascii="Times New Roman" w:hAnsi="Times New Roman" w:cs="Times New Roman"/>
+          <w:sz w:val="24"/>
+          <w:szCs w:val="24"/>
+        </w:rPr>
+        <w:t>Увидеть информацию о пользователе.</w:t>
+      </w:r>
+    </w:p>
+    <w:p>
+      <w:pPr>
+        <w:pStyle w:val="a6"/>
+        <w:numPr>
+          <w:ilvl w:val="0"/>
+          <w:numId w:val="29"/>
+        </w:numPr>
+        <w:spacing w:after="0" w:line="240" w:lineRule="auto"/>
+        <w:ind w:left="993"/>
+        <w:rPr>
+          <w:rFonts w:ascii="Times New Roman" w:hAnsi="Times New Roman" w:cs="Times New Roman"/>
+          <w:sz w:val="24"/>
+          <w:szCs w:val="24"/>
+        </w:rPr>
+      </w:pPr>
+      <w:r>
+        <w:rPr>
+          <w:rFonts w:ascii="Times New Roman" w:hAnsi="Times New Roman" w:cs="Times New Roman"/>
+          <w:sz w:val="24"/>
+          <w:szCs w:val="24"/>
+        </w:rPr>
+        <w:t>Увидеть проекты, в которых он участвует.</w:t>
+      </w:r>
+    </w:p>
+    <w:p>
+      <w:pPr>
+        <w:pStyle w:val="a6"/>
+        <w:numPr>
+          <w:ilvl w:val="0"/>
+          <w:numId w:val="29"/>
+        </w:numPr>
+        <w:spacing w:after="0" w:line="240" w:lineRule="auto"/>
+        <w:ind w:left="993"/>
+        <w:rPr>
+          <w:rFonts w:ascii="Times New Roman" w:hAnsi="Times New Roman" w:cs="Times New Roman"/>
+          <w:sz w:val="24"/>
+          <w:szCs w:val="24"/>
+        </w:rPr>
+      </w:pPr>
+      <w:r>
+        <w:rPr>
+          <w:rFonts w:ascii="Times New Roman" w:hAnsi="Times New Roman" w:cs="Times New Roman"/>
+          <w:sz w:val="24"/>
+          <w:szCs w:val="24"/>
+        </w:rPr>
+        <w:t>Создать новый проект.</w:t>
+      </w:r>
+    </w:p>
+    <w:p>
+      <w:pPr>
+        <w:pStyle w:val="a6"/>
+        <w:numPr>
+          <w:ilvl w:val="0"/>
+          <w:numId w:val="29"/>
+        </w:numPr>
+        <w:spacing w:after="0" w:line="240" w:lineRule="auto"/>
+        <w:ind w:left="993"/>
+        <w:rPr>
+          <w:rFonts w:ascii="Times New Roman" w:hAnsi="Times New Roman" w:cs="Times New Roman"/>
+          <w:sz w:val="24"/>
+          <w:szCs w:val="24"/>
+        </w:rPr>
+      </w:pPr>
+      <w:r>
+        <w:rPr>
+          <w:rFonts w:ascii="Times New Roman" w:hAnsi="Times New Roman" w:cs="Times New Roman"/>
+          <w:sz w:val="24"/>
+          <w:szCs w:val="24"/>
+        </w:rPr>
+        <w:lastRenderedPageBreak/>
+        <w:t>Зайти в один из проектов, в котором он участвует.</w:t>
+      </w:r>
+    </w:p>
+    <w:p>
+      <w:pPr>
+        <w:pStyle w:val="a6"/>
+        <w:numPr>
+          <w:ilvl w:val="0"/>
+          <w:numId w:val="29"/>
+        </w:numPr>
+        <w:spacing w:after="0" w:line="240" w:lineRule="auto"/>
+        <w:ind w:left="993"/>
+        <w:rPr>
+          <w:rFonts w:ascii="Times New Roman" w:hAnsi="Times New Roman" w:cs="Times New Roman"/>
+          <w:sz w:val="24"/>
+          <w:szCs w:val="24"/>
+        </w:rPr>
+      </w:pPr>
+      <w:r>
+        <w:rPr>
+          <w:rFonts w:ascii="Times New Roman" w:hAnsi="Times New Roman" w:cs="Times New Roman"/>
+          <w:sz w:val="24"/>
+          <w:szCs w:val="24"/>
+        </w:rPr>
+        <w:t>Увидеть участников проекта.</w:t>
+      </w:r>
+    </w:p>
+    <w:p>
+      <w:pPr>
+        <w:pStyle w:val="a6"/>
+        <w:numPr>
+          <w:ilvl w:val="0"/>
+          <w:numId w:val="29"/>
+        </w:numPr>
+        <w:spacing w:after="0" w:line="240" w:lineRule="auto"/>
+        <w:ind w:left="993"/>
+        <w:rPr>
+          <w:rFonts w:ascii="Times New Roman" w:hAnsi="Times New Roman" w:cs="Times New Roman"/>
+          <w:sz w:val="24"/>
+          <w:szCs w:val="24"/>
+        </w:rPr>
+      </w:pPr>
+      <w:r>
+        <w:rPr>
+          <w:rFonts w:ascii="Times New Roman" w:hAnsi="Times New Roman" w:cs="Times New Roman"/>
+          <w:sz w:val="24"/>
+          <w:szCs w:val="24"/>
+        </w:rPr>
+        <w:t>Увидеть процесс выполнения проекта.</w:t>
+      </w:r>
+    </w:p>
+    <w:p>
+      <w:pPr>
+        <w:pStyle w:val="a6"/>
+        <w:numPr>
+          <w:ilvl w:val="0"/>
+          <w:numId w:val="29"/>
+        </w:numPr>
+        <w:spacing w:after="0" w:line="240" w:lineRule="auto"/>
+        <w:ind w:left="993"/>
+        <w:rPr>
+          <w:rFonts w:ascii="Times New Roman" w:hAnsi="Times New Roman" w:cs="Times New Roman"/>
+          <w:sz w:val="24"/>
+          <w:szCs w:val="24"/>
+        </w:rPr>
+      </w:pPr>
+      <w:r>
+        <w:rPr>
+          <w:rFonts w:ascii="Times New Roman" w:hAnsi="Times New Roman" w:cs="Times New Roman"/>
+          <w:sz w:val="24"/>
+          <w:szCs w:val="24"/>
+        </w:rPr>
+        <w:t>Увидеть информацию о проекте.</w:t>
+      </w:r>
+    </w:p>
+    <w:p>
+      <w:pPr>
+        <w:pStyle w:val="a6"/>
+        <w:numPr>
+          <w:ilvl w:val="0"/>
+          <w:numId w:val="29"/>
+        </w:numPr>
+        <w:spacing w:after="0" w:line="240" w:lineRule="auto"/>
+        <w:ind w:left="993"/>
+        <w:rPr>
+          <w:rFonts w:ascii="Times New Roman" w:hAnsi="Times New Roman" w:cs="Times New Roman"/>
+          <w:sz w:val="24"/>
+          <w:szCs w:val="24"/>
+        </w:rPr>
+      </w:pPr>
+      <w:r>
+        <w:rPr>
+          <w:rFonts w:ascii="Times New Roman" w:hAnsi="Times New Roman" w:cs="Times New Roman"/>
+          <w:sz w:val="24"/>
+          <w:szCs w:val="24"/>
+        </w:rPr>
+        <w:t>Увидеть описание проекта.</w:t>
+      </w:r>
+    </w:p>
+    <w:p>
+      <w:pPr>
+        <w:pStyle w:val="a6"/>
+        <w:numPr>
+          <w:ilvl w:val="0"/>
+          <w:numId w:val="29"/>
+        </w:numPr>
+        <w:spacing w:after="0" w:line="240" w:lineRule="auto"/>
+        <w:ind w:left="993"/>
+        <w:rPr>
+          <w:rFonts w:ascii="Times New Roman" w:hAnsi="Times New Roman" w:cs="Times New Roman"/>
+          <w:sz w:val="24"/>
+          <w:szCs w:val="24"/>
+        </w:rPr>
+      </w:pPr>
+      <w:r>
+        <w:rPr>
+          <w:rFonts w:ascii="Times New Roman" w:hAnsi="Times New Roman" w:cs="Times New Roman"/>
+          <w:sz w:val="24"/>
+          <w:szCs w:val="24"/>
+        </w:rPr>
+        <w:t>Выполнять действия в соответствии с ролью в проекте.</w:t>
+      </w:r>
+    </w:p>
+    <w:p>
+      <w:pPr>
+        <w:pStyle w:val="a6"/>
+        <w:numPr>
+          <w:ilvl w:val="0"/>
+          <w:numId w:val="29"/>
+        </w:numPr>
+        <w:spacing w:after="0" w:line="240" w:lineRule="auto"/>
+        <w:ind w:left="993"/>
+        <w:rPr>
+          <w:rFonts w:ascii="Times New Roman" w:hAnsi="Times New Roman" w:cs="Times New Roman"/>
+          <w:sz w:val="24"/>
+          <w:szCs w:val="24"/>
+        </w:rPr>
+      </w:pPr>
+      <w:r>
+        <w:rPr>
+          <w:rFonts w:ascii="Times New Roman" w:hAnsi="Times New Roman" w:cs="Times New Roman"/>
+          <w:sz w:val="24"/>
+          <w:szCs w:val="24"/>
+        </w:rPr>
+        <w:t>Увидеть публичные проекты.</w:t>
+      </w:r>
+    </w:p>
+    <w:p>
+      <w:pPr>
+        <w:pStyle w:val="a6"/>
+        <w:numPr>
+          <w:ilvl w:val="0"/>
+          <w:numId w:val="29"/>
+        </w:numPr>
+        <w:spacing w:after="0" w:line="240" w:lineRule="auto"/>
+        <w:ind w:left="993"/>
+        <w:rPr>
+          <w:rFonts w:ascii="Times New Roman" w:hAnsi="Times New Roman" w:cs="Times New Roman"/>
+          <w:sz w:val="24"/>
+          <w:szCs w:val="24"/>
+        </w:rPr>
+      </w:pPr>
+      <w:r>
+        <w:rPr>
+          <w:rFonts w:ascii="Times New Roman" w:hAnsi="Times New Roman" w:cs="Times New Roman"/>
+          <w:sz w:val="24"/>
+          <w:szCs w:val="24"/>
+        </w:rPr>
+        <w:t>Осуществить поиск по названию проекта.</w:t>
+      </w:r>
+    </w:p>
+    <w:p>
+      <w:pPr>
+        <w:pStyle w:val="a6"/>
+        <w:numPr>
+          <w:ilvl w:val="0"/>
+          <w:numId w:val="29"/>
+        </w:numPr>
+        <w:spacing w:after="0" w:line="240" w:lineRule="auto"/>
+        <w:ind w:left="993"/>
+        <w:rPr>
+          <w:rFonts w:ascii="Times New Roman" w:hAnsi="Times New Roman" w:cs="Times New Roman"/>
+          <w:sz w:val="24"/>
+          <w:szCs w:val="24"/>
+        </w:rPr>
+      </w:pPr>
+      <w:r>
+        <w:rPr>
+          <w:rFonts w:ascii="Times New Roman" w:hAnsi="Times New Roman" w:cs="Times New Roman"/>
+          <w:sz w:val="24"/>
+          <w:szCs w:val="24"/>
+        </w:rPr>
+        <w:t>Написать разработчику.</w:t>
+      </w:r>
+    </w:p>
+    <w:p>
+      <w:pPr>
+        <w:spacing w:after="0" w:line="240" w:lineRule="auto"/>
+        <w:rPr>
+          <w:rFonts w:cs="Times New Roman"/>
+        </w:rPr>
+      </w:pPr>
+    </w:p>
+    <w:p>
+      <w:pPr>
+        <w:pStyle w:val="a6"/>
+        <w:numPr>
+          <w:ilvl w:val="2"/>
+          <w:numId w:val="2"/>
+        </w:numPr>
+        <w:ind w:left="1134" w:hanging="708"/>
         <w:rPr>
           <w:rFonts w:ascii="Times New Roman" w:hAnsi="Times New Roman" w:cs="Times New Roman"/>
           <w:sz w:val="24"/>
@@ -3374,7 +3873,6 @@
           <w:sz w:val="24"/>
           <w:szCs w:val="24"/>
         </w:rPr>
-        <w:lastRenderedPageBreak/>
         <w:drawing>
           <wp:inline distT="0" distB="0" distL="0" distR="0" wp14:anchorId="35798A04" wp14:editId="12B07F44">
             <wp:extent cx="5479288" cy="1873337"/>
@@ -3431,11 +3929,12 @@
       <w:pPr>
         <w:pStyle w:val="a6"/>
         <w:numPr>
-          <w:ilvl w:val="1"/>
-          <w:numId w:val="4"/>
+          <w:ilvl w:val="2"/>
+          <w:numId w:val="2"/>
         </w:numPr>
-        <w:rPr>
-          <w:rFonts w:ascii="Times New Roman" w:eastAsia="Times New Roman" w:hAnsi="Times New Roman" w:cs="Times New Roman"/>
+        <w:ind w:left="1134" w:hanging="708"/>
+        <w:rPr>
+          <w:rFonts w:ascii="Times New Roman" w:hAnsi="Times New Roman" w:cs="Times New Roman"/>
           <w:sz w:val="24"/>
           <w:szCs w:val="24"/>
         </w:rPr>
@@ -4108,8 +4607,12 @@
     <w:p>
       <w:pPr>
         <w:pStyle w:val="a6"/>
-        <w:rPr>
-          <w:rFonts w:ascii="Times New Roman" w:eastAsia="Times New Roman" w:hAnsi="Times New Roman" w:cs="Times New Roman"/>
+        <w:numPr>
+          <w:ilvl w:val="3"/>
+          <w:numId w:val="2"/>
+        </w:numPr>
+        <w:rPr>
+          <w:rFonts w:ascii="Times New Roman" w:hAnsi="Times New Roman" w:cs="Times New Roman"/>
           <w:sz w:val="24"/>
           <w:szCs w:val="24"/>
         </w:rPr>
@@ -4537,7 +5040,6 @@
                 <w:sz w:val="24"/>
                 <w:szCs w:val="24"/>
               </w:rPr>
-              <w:lastRenderedPageBreak/>
               <w:t>Меню фильтров</w:t>
             </w:r>
           </w:p>
@@ -5069,8 +5571,13 @@
     <w:p>
       <w:pPr>
         <w:pStyle w:val="a6"/>
-        <w:rPr>
-          <w:rFonts w:ascii="Times New Roman" w:eastAsia="Times New Roman" w:hAnsi="Times New Roman" w:cs="Times New Roman"/>
+        <w:numPr>
+          <w:ilvl w:val="2"/>
+          <w:numId w:val="2"/>
+        </w:numPr>
+        <w:ind w:left="1134" w:hanging="708"/>
+        <w:rPr>
+          <w:rFonts w:ascii="Times New Roman" w:hAnsi="Times New Roman" w:cs="Times New Roman"/>
           <w:sz w:val="24"/>
           <w:szCs w:val="24"/>
         </w:rPr>
@@ -5101,6 +5608,7 @@
           <w:sz w:val="24"/>
           <w:szCs w:val="24"/>
         </w:rPr>
+        <w:lastRenderedPageBreak/>
         <w:drawing>
           <wp:inline distT="0" distB="0" distL="0" distR="0" wp14:anchorId="180F15F1" wp14:editId="15C987E9">
             <wp:extent cx="4095750" cy="4591050"/>
@@ -5178,7 +5686,6 @@
           <w:sz w:val="24"/>
           <w:szCs w:val="24"/>
         </w:rPr>
-        <w:lastRenderedPageBreak/>
         <w:drawing>
           <wp:inline distT="0" distB="0" distL="0" distR="0" wp14:anchorId="6F6FA273" wp14:editId="28B80772">
             <wp:extent cx="5479288" cy="2302890"/>
@@ -5249,8 +5756,13 @@
     <w:p>
       <w:pPr>
         <w:pStyle w:val="a6"/>
-        <w:rPr>
-          <w:rFonts w:ascii="Times New Roman" w:eastAsia="Times New Roman" w:hAnsi="Times New Roman" w:cs="Times New Roman"/>
+        <w:numPr>
+          <w:ilvl w:val="2"/>
+          <w:numId w:val="2"/>
+        </w:numPr>
+        <w:ind w:left="1134" w:hanging="708"/>
+        <w:rPr>
+          <w:rFonts w:ascii="Times New Roman" w:hAnsi="Times New Roman" w:cs="Times New Roman"/>
           <w:sz w:val="24"/>
           <w:szCs w:val="24"/>
         </w:rPr>
@@ -6362,21 +6874,24 @@
     </w:p>
     <w:p>
       <w:pPr>
-        <w:rPr>
-          <w:rFonts w:eastAsia="Times New Roman" w:cs="Times New Roman"/>
-        </w:rPr>
-      </w:pPr>
-      <w:r>
-        <w:rPr>
-          <w:rFonts w:eastAsia="Times New Roman" w:cs="Times New Roman"/>
-        </w:rPr>
-        <w:br/>
-      </w:r>
-      <w:r>
-        <w:rPr>
-          <w:rFonts w:cs="Times New Roman"/>
-        </w:rPr>
-        <w:t>5.3. Требования к видам обеспечения</w:t>
+        <w:pStyle w:val="a6"/>
+        <w:numPr>
+          <w:ilvl w:val="1"/>
+          <w:numId w:val="2"/>
+        </w:numPr>
+        <w:rPr>
+          <w:rFonts w:ascii="Times New Roman" w:hAnsi="Times New Roman" w:cs="Times New Roman"/>
+          <w:sz w:val="24"/>
+          <w:szCs w:val="24"/>
+        </w:rPr>
+      </w:pPr>
+      <w:r>
+        <w:rPr>
+          <w:rFonts w:ascii="Times New Roman" w:hAnsi="Times New Roman" w:cs="Times New Roman"/>
+          <w:sz w:val="24"/>
+          <w:szCs w:val="24"/>
+        </w:rPr>
+        <w:t>Требования к видам обеспечения</w:t>
       </w:r>
     </w:p>
     <w:p>
@@ -6626,7 +7141,6 @@
           <w:sz w:val="24"/>
           <w:szCs w:val="24"/>
         </w:rPr>
-        <w:lastRenderedPageBreak/>
         <w:t xml:space="preserve">Любой человек может использовать код сайта в своем приложении. Код сайта будет совместим с проектами, написанными на </w:t>
       </w:r>
       <w:r>
@@ -6666,6 +7180,7 @@
           <w:sz w:val="24"/>
           <w:szCs w:val="24"/>
         </w:rPr>
+        <w:lastRenderedPageBreak/>
         <w:t>Математическое обеспечение</w:t>
       </w:r>
     </w:p>
@@ -8204,6 +8719,7 @@
         </w:rPr>
         <w:t>.</w:t>
       </w:r>
+      <w:proofErr w:type="spellStart"/>
       <w:r>
         <w:rPr>
           <w:rFonts w:ascii="Times New Roman" w:hAnsi="Times New Roman" w:cs="Times New Roman"/>
@@ -8211,6 +8727,7 @@
         </w:rPr>
         <w:t>js</w:t>
       </w:r>
+      <w:proofErr w:type="spellEnd"/>
       <w:r>
         <w:rPr>
           <w:rFonts w:ascii="Times New Roman" w:hAnsi="Times New Roman" w:cs="Times New Roman"/>
@@ -8270,6 +8787,7 @@
         </w:rPr>
         <w:t>.</w:t>
       </w:r>
+      <w:proofErr w:type="spellStart"/>
       <w:r>
         <w:rPr>
           <w:rFonts w:ascii="Times New Roman" w:hAnsi="Times New Roman" w:cs="Times New Roman"/>
@@ -8277,6 +8795,7 @@
         </w:rPr>
         <w:t>js</w:t>
       </w:r>
+      <w:proofErr w:type="spellEnd"/>
       <w:r>
         <w:rPr>
           <w:rFonts w:ascii="Times New Roman" w:hAnsi="Times New Roman" w:cs="Times New Roman"/>
@@ -8351,6 +8870,7 @@
         </w:rPr>
         <w:t>.</w:t>
       </w:r>
+      <w:proofErr w:type="spellStart"/>
       <w:r>
         <w:rPr>
           <w:rFonts w:ascii="Times New Roman" w:hAnsi="Times New Roman" w:cs="Times New Roman"/>
@@ -8358,6 +8878,7 @@
         </w:rPr>
         <w:t>js</w:t>
       </w:r>
+      <w:proofErr w:type="spellEnd"/>
       <w:r>
         <w:rPr>
           <w:rFonts w:ascii="Times New Roman" w:hAnsi="Times New Roman" w:cs="Times New Roman"/>
@@ -8447,6 +8968,7 @@
         </w:rPr>
         <w:t>.</w:t>
       </w:r>
+      <w:proofErr w:type="spellStart"/>
       <w:r>
         <w:rPr>
           <w:rFonts w:ascii="Times New Roman" w:hAnsi="Times New Roman" w:cs="Times New Roman"/>
@@ -8454,6 +8976,7 @@
         </w:rPr>
         <w:t>js</w:t>
       </w:r>
+      <w:proofErr w:type="spellEnd"/>
       <w:r>
         <w:rPr>
           <w:rFonts w:ascii="Times New Roman" w:hAnsi="Times New Roman" w:cs="Times New Roman"/>
@@ -10127,6 +10650,119 @@
     </w:lvl>
   </w:abstractNum>
   <w:abstractNum w:abstractNumId="9" w15:restartNumberingAfterBreak="0">
+    <w:nsid w:val="32E12196"/>
+    <w:multiLevelType w:val="hybridMultilevel"/>
+    <w:tmpl w:val="5B30B198"/>
+    <w:lvl w:ilvl="0" w:tplc="04190001">
+      <w:start w:val="1"/>
+      <w:numFmt w:val="bullet"/>
+      <w:lvlText w:val=""/>
+      <w:lvlJc w:val="left"/>
+      <w:pPr>
+        <w:ind w:left="1135" w:hanging="360"/>
+      </w:pPr>
+      <w:rPr>
+        <w:rFonts w:ascii="Symbol" w:hAnsi="Symbol" w:hint="default"/>
+      </w:rPr>
+    </w:lvl>
+    <w:lvl w:ilvl="1" w:tplc="04190003" w:tentative="1">
+      <w:start w:val="1"/>
+      <w:numFmt w:val="bullet"/>
+      <w:lvlText w:val="o"/>
+      <w:lvlJc w:val="left"/>
+      <w:pPr>
+        <w:ind w:left="1855" w:hanging="360"/>
+      </w:pPr>
+      <w:rPr>
+        <w:rFonts w:ascii="Courier New" w:hAnsi="Courier New" w:cs="Courier New" w:hint="default"/>
+      </w:rPr>
+    </w:lvl>
+    <w:lvl w:ilvl="2" w:tplc="04190005" w:tentative="1">
+      <w:start w:val="1"/>
+      <w:numFmt w:val="bullet"/>
+      <w:lvlText w:val=""/>
+      <w:lvlJc w:val="left"/>
+      <w:pPr>
+        <w:ind w:left="2575" w:hanging="360"/>
+      </w:pPr>
+      <w:rPr>
+        <w:rFonts w:ascii="Wingdings" w:hAnsi="Wingdings" w:hint="default"/>
+      </w:rPr>
+    </w:lvl>
+    <w:lvl w:ilvl="3" w:tplc="04190001" w:tentative="1">
+      <w:start w:val="1"/>
+      <w:numFmt w:val="bullet"/>
+      <w:lvlText w:val=""/>
+      <w:lvlJc w:val="left"/>
+      <w:pPr>
+        <w:ind w:left="3295" w:hanging="360"/>
+      </w:pPr>
+      <w:rPr>
+        <w:rFonts w:ascii="Symbol" w:hAnsi="Symbol" w:hint="default"/>
+      </w:rPr>
+    </w:lvl>
+    <w:lvl w:ilvl="4" w:tplc="04190003" w:tentative="1">
+      <w:start w:val="1"/>
+      <w:numFmt w:val="bullet"/>
+      <w:lvlText w:val="o"/>
+      <w:lvlJc w:val="left"/>
+      <w:pPr>
+        <w:ind w:left="4015" w:hanging="360"/>
+      </w:pPr>
+      <w:rPr>
+        <w:rFonts w:ascii="Courier New" w:hAnsi="Courier New" w:cs="Courier New" w:hint="default"/>
+      </w:rPr>
+    </w:lvl>
+    <w:lvl w:ilvl="5" w:tplc="04190005" w:tentative="1">
+      <w:start w:val="1"/>
+      <w:numFmt w:val="bullet"/>
+      <w:lvlText w:val=""/>
+      <w:lvlJc w:val="left"/>
+      <w:pPr>
+        <w:ind w:left="4735" w:hanging="360"/>
+      </w:pPr>
+      <w:rPr>
+        <w:rFonts w:ascii="Wingdings" w:hAnsi="Wingdings" w:hint="default"/>
+      </w:rPr>
+    </w:lvl>
+    <w:lvl w:ilvl="6" w:tplc="04190001" w:tentative="1">
+      <w:start w:val="1"/>
+      <w:numFmt w:val="bullet"/>
+      <w:lvlText w:val=""/>
+      <w:lvlJc w:val="left"/>
+      <w:pPr>
+        <w:ind w:left="5455" w:hanging="360"/>
+      </w:pPr>
+      <w:rPr>
+        <w:rFonts w:ascii="Symbol" w:hAnsi="Symbol" w:hint="default"/>
+      </w:rPr>
+    </w:lvl>
+    <w:lvl w:ilvl="7" w:tplc="04190003" w:tentative="1">
+      <w:start w:val="1"/>
+      <w:numFmt w:val="bullet"/>
+      <w:lvlText w:val="o"/>
+      <w:lvlJc w:val="left"/>
+      <w:pPr>
+        <w:ind w:left="6175" w:hanging="360"/>
+      </w:pPr>
+      <w:rPr>
+        <w:rFonts w:ascii="Courier New" w:hAnsi="Courier New" w:cs="Courier New" w:hint="default"/>
+      </w:rPr>
+    </w:lvl>
+    <w:lvl w:ilvl="8" w:tplc="04190005" w:tentative="1">
+      <w:start w:val="1"/>
+      <w:numFmt w:val="bullet"/>
+      <w:lvlText w:val=""/>
+      <w:lvlJc w:val="left"/>
+      <w:pPr>
+        <w:ind w:left="6895" w:hanging="360"/>
+      </w:pPr>
+      <w:rPr>
+        <w:rFonts w:ascii="Wingdings" w:hAnsi="Wingdings" w:hint="default"/>
+      </w:rPr>
+    </w:lvl>
+  </w:abstractNum>
+  <w:abstractNum w:abstractNumId="10" w15:restartNumberingAfterBreak="0">
     <w:nsid w:val="3494505B"/>
     <w:multiLevelType w:val="multilevel"/>
     <w:tmpl w:val="0419001F"/>
@@ -10347,13 +10983,13 @@
       </w:rPr>
     </w:lvl>
   </w:abstractNum>
-  <w:abstractNum w:abstractNumId="10" w15:restartNumberingAfterBreak="0">
+  <w:abstractNum w:abstractNumId="11" w15:restartNumberingAfterBreak="0">
     <w:nsid w:val="389D1101"/>
     <w:multiLevelType w:val="multilevel"/>
     <w:tmpl w:val="11BA54D6"/>
     <w:numStyleLink w:val="4"/>
   </w:abstractNum>
-  <w:abstractNum w:abstractNumId="11" w15:restartNumberingAfterBreak="0">
+  <w:abstractNum w:abstractNumId="12" w15:restartNumberingAfterBreak="0">
     <w:nsid w:val="411221BA"/>
     <w:multiLevelType w:val="hybridMultilevel"/>
     <w:tmpl w:val="4B42A554"/>
@@ -10584,7 +11220,7 @@
       </w:rPr>
     </w:lvl>
   </w:abstractNum>
-  <w:abstractNum w:abstractNumId="12" w15:restartNumberingAfterBreak="0">
+  <w:abstractNum w:abstractNumId="13" w15:restartNumberingAfterBreak="0">
     <w:nsid w:val="433C18C9"/>
     <w:multiLevelType w:val="hybridMultilevel"/>
     <w:tmpl w:val="FFFABDAC"/>
@@ -10670,31 +11306,144 @@
       </w:pPr>
     </w:lvl>
   </w:abstractNum>
-  <w:abstractNum w:abstractNumId="13" w15:restartNumberingAfterBreak="0">
+  <w:abstractNum w:abstractNumId="14" w15:restartNumberingAfterBreak="0">
+    <w:nsid w:val="47DD1B1D"/>
+    <w:multiLevelType w:val="hybridMultilevel"/>
+    <w:tmpl w:val="D9B46578"/>
+    <w:lvl w:ilvl="0" w:tplc="04190001">
+      <w:start w:val="1"/>
+      <w:numFmt w:val="bullet"/>
+      <w:lvlText w:val=""/>
+      <w:lvlJc w:val="left"/>
+      <w:pPr>
+        <w:ind w:left="1135" w:hanging="360"/>
+      </w:pPr>
+      <w:rPr>
+        <w:rFonts w:ascii="Symbol" w:hAnsi="Symbol" w:hint="default"/>
+      </w:rPr>
+    </w:lvl>
+    <w:lvl w:ilvl="1" w:tplc="04190003" w:tentative="1">
+      <w:start w:val="1"/>
+      <w:numFmt w:val="bullet"/>
+      <w:lvlText w:val="o"/>
+      <w:lvlJc w:val="left"/>
+      <w:pPr>
+        <w:ind w:left="1855" w:hanging="360"/>
+      </w:pPr>
+      <w:rPr>
+        <w:rFonts w:ascii="Courier New" w:hAnsi="Courier New" w:cs="Courier New" w:hint="default"/>
+      </w:rPr>
+    </w:lvl>
+    <w:lvl w:ilvl="2" w:tplc="04190005" w:tentative="1">
+      <w:start w:val="1"/>
+      <w:numFmt w:val="bullet"/>
+      <w:lvlText w:val=""/>
+      <w:lvlJc w:val="left"/>
+      <w:pPr>
+        <w:ind w:left="2575" w:hanging="360"/>
+      </w:pPr>
+      <w:rPr>
+        <w:rFonts w:ascii="Wingdings" w:hAnsi="Wingdings" w:hint="default"/>
+      </w:rPr>
+    </w:lvl>
+    <w:lvl w:ilvl="3" w:tplc="04190001" w:tentative="1">
+      <w:start w:val="1"/>
+      <w:numFmt w:val="bullet"/>
+      <w:lvlText w:val=""/>
+      <w:lvlJc w:val="left"/>
+      <w:pPr>
+        <w:ind w:left="3295" w:hanging="360"/>
+      </w:pPr>
+      <w:rPr>
+        <w:rFonts w:ascii="Symbol" w:hAnsi="Symbol" w:hint="default"/>
+      </w:rPr>
+    </w:lvl>
+    <w:lvl w:ilvl="4" w:tplc="04190003" w:tentative="1">
+      <w:start w:val="1"/>
+      <w:numFmt w:val="bullet"/>
+      <w:lvlText w:val="o"/>
+      <w:lvlJc w:val="left"/>
+      <w:pPr>
+        <w:ind w:left="4015" w:hanging="360"/>
+      </w:pPr>
+      <w:rPr>
+        <w:rFonts w:ascii="Courier New" w:hAnsi="Courier New" w:cs="Courier New" w:hint="default"/>
+      </w:rPr>
+    </w:lvl>
+    <w:lvl w:ilvl="5" w:tplc="04190005" w:tentative="1">
+      <w:start w:val="1"/>
+      <w:numFmt w:val="bullet"/>
+      <w:lvlText w:val=""/>
+      <w:lvlJc w:val="left"/>
+      <w:pPr>
+        <w:ind w:left="4735" w:hanging="360"/>
+      </w:pPr>
+      <w:rPr>
+        <w:rFonts w:ascii="Wingdings" w:hAnsi="Wingdings" w:hint="default"/>
+      </w:rPr>
+    </w:lvl>
+    <w:lvl w:ilvl="6" w:tplc="04190001" w:tentative="1">
+      <w:start w:val="1"/>
+      <w:numFmt w:val="bullet"/>
+      <w:lvlText w:val=""/>
+      <w:lvlJc w:val="left"/>
+      <w:pPr>
+        <w:ind w:left="5455" w:hanging="360"/>
+      </w:pPr>
+      <w:rPr>
+        <w:rFonts w:ascii="Symbol" w:hAnsi="Symbol" w:hint="default"/>
+      </w:rPr>
+    </w:lvl>
+    <w:lvl w:ilvl="7" w:tplc="04190003" w:tentative="1">
+      <w:start w:val="1"/>
+      <w:numFmt w:val="bullet"/>
+      <w:lvlText w:val="o"/>
+      <w:lvlJc w:val="left"/>
+      <w:pPr>
+        <w:ind w:left="6175" w:hanging="360"/>
+      </w:pPr>
+      <w:rPr>
+        <w:rFonts w:ascii="Courier New" w:hAnsi="Courier New" w:cs="Courier New" w:hint="default"/>
+      </w:rPr>
+    </w:lvl>
+    <w:lvl w:ilvl="8" w:tplc="04190005" w:tentative="1">
+      <w:start w:val="1"/>
+      <w:numFmt w:val="bullet"/>
+      <w:lvlText w:val=""/>
+      <w:lvlJc w:val="left"/>
+      <w:pPr>
+        <w:ind w:left="6895" w:hanging="360"/>
+      </w:pPr>
+      <w:rPr>
+        <w:rFonts w:ascii="Wingdings" w:hAnsi="Wingdings" w:hint="default"/>
+      </w:rPr>
+    </w:lvl>
+  </w:abstractNum>
+  <w:abstractNum w:abstractNumId="15" w15:restartNumberingAfterBreak="0">
     <w:nsid w:val="50D07070"/>
     <w:multiLevelType w:val="hybridMultilevel"/>
     <w:tmpl w:val="C15A3498"/>
     <w:numStyleLink w:val="5"/>
   </w:abstractNum>
-  <w:abstractNum w:abstractNumId="14" w15:restartNumberingAfterBreak="0">
+  <w:abstractNum w:abstractNumId="16" w15:restartNumberingAfterBreak="0">
     <w:nsid w:val="5DB125A8"/>
     <w:multiLevelType w:val="hybridMultilevel"/>
     <w:tmpl w:val="499E9F4E"/>
     <w:numStyleLink w:val="7"/>
   </w:abstractNum>
-  <w:abstractNum w:abstractNumId="15" w15:restartNumberingAfterBreak="0">
+  <w:abstractNum w:abstractNumId="17" w15:restartNumberingAfterBreak="0">
     <w:nsid w:val="5DED22B0"/>
     <w:multiLevelType w:val="hybridMultilevel"/>
     <w:tmpl w:val="2988A1F6"/>
     <w:numStyleLink w:val="8"/>
   </w:abstractNum>
-  <w:abstractNum w:abstractNumId="16" w15:restartNumberingAfterBreak="0">
+  <w:abstractNum w:abstractNumId="18" w15:restartNumberingAfterBreak="0">
     <w:nsid w:val="5FB603E5"/>
     <w:multiLevelType w:val="hybridMultilevel"/>
     <w:tmpl w:val="4B42A554"/>
     <w:numStyleLink w:val="3"/>
   </w:abstractNum>
-  <w:abstractNum w:abstractNumId="17" w15:restartNumberingAfterBreak="0">
+  <w:abstractNum w:abstractNumId="19" w15:restartNumberingAfterBreak="0">
     <w:nsid w:val="5FE80C54"/>
     <w:multiLevelType w:val="hybridMultilevel"/>
     <w:tmpl w:val="2988A1F6"/>
@@ -10925,7 +11674,7 @@
       </w:rPr>
     </w:lvl>
   </w:abstractNum>
-  <w:abstractNum w:abstractNumId="18" w15:restartNumberingAfterBreak="0">
+  <w:abstractNum w:abstractNumId="20" w15:restartNumberingAfterBreak="0">
     <w:nsid w:val="63527FDE"/>
     <w:multiLevelType w:val="hybridMultilevel"/>
     <w:tmpl w:val="DC7C0D0E"/>
@@ -11014,7 +11763,7 @@
       </w:pPr>
     </w:lvl>
   </w:abstractNum>
-  <w:abstractNum w:abstractNumId="19" w15:restartNumberingAfterBreak="0">
+  <w:abstractNum w:abstractNumId="21" w15:restartNumberingAfterBreak="0">
     <w:nsid w:val="6DA638BE"/>
     <w:multiLevelType w:val="multilevel"/>
     <w:tmpl w:val="1D8872F4"/>
@@ -11236,7 +11985,7 @@
       </w:rPr>
     </w:lvl>
   </w:abstractNum>
-  <w:abstractNum w:abstractNumId="20" w15:restartNumberingAfterBreak="0">
+  <w:abstractNum w:abstractNumId="22" w15:restartNumberingAfterBreak="0">
     <w:nsid w:val="704F52EC"/>
     <w:multiLevelType w:val="hybridMultilevel"/>
     <w:tmpl w:val="C15A3498"/>
@@ -11467,7 +12216,7 @@
       </w:rPr>
     </w:lvl>
   </w:abstractNum>
-  <w:abstractNum w:abstractNumId="21" w15:restartNumberingAfterBreak="0">
+  <w:abstractNum w:abstractNumId="23" w15:restartNumberingAfterBreak="0">
     <w:nsid w:val="71D838D8"/>
     <w:multiLevelType w:val="hybridMultilevel"/>
     <w:tmpl w:val="EB14070C"/>
@@ -11579,7 +12328,7 @@
       </w:rPr>
     </w:lvl>
   </w:abstractNum>
-  <w:abstractNum w:abstractNumId="22" w15:restartNumberingAfterBreak="0">
+  <w:abstractNum w:abstractNumId="24" w15:restartNumberingAfterBreak="0">
     <w:nsid w:val="7290597F"/>
     <w:multiLevelType w:val="hybridMultilevel"/>
     <w:tmpl w:val="499E9F4E"/>
@@ -11810,7 +12559,7 @@
       </w:rPr>
     </w:lvl>
   </w:abstractNum>
-  <w:abstractNum w:abstractNumId="23" w15:restartNumberingAfterBreak="0">
+  <w:abstractNum w:abstractNumId="25" w15:restartNumberingAfterBreak="0">
     <w:nsid w:val="7E16718D"/>
     <w:multiLevelType w:val="hybridMultilevel"/>
     <w:tmpl w:val="F586CAE6"/>
@@ -11927,34 +12676,34 @@
     <w:abstractNumId w:val="6"/>
   </w:num>
   <w:num w:numId="2">
-    <w:abstractNumId w:val="19"/>
+    <w:abstractNumId w:val="21"/>
   </w:num>
   <w:num w:numId="3">
     <w:abstractNumId w:val="5"/>
   </w:num>
   <w:num w:numId="4">
-    <w:abstractNumId w:val="9"/>
+    <w:abstractNumId w:val="10"/>
   </w:num>
   <w:num w:numId="5">
-    <w:abstractNumId w:val="11"/>
+    <w:abstractNumId w:val="12"/>
   </w:num>
   <w:num w:numId="6">
-    <w:abstractNumId w:val="16"/>
+    <w:abstractNumId w:val="18"/>
   </w:num>
   <w:num w:numId="7">
     <w:abstractNumId w:val="2"/>
   </w:num>
   <w:num w:numId="8">
-    <w:abstractNumId w:val="10"/>
+    <w:abstractNumId w:val="11"/>
   </w:num>
   <w:num w:numId="9">
-    <w:abstractNumId w:val="20"/>
+    <w:abstractNumId w:val="22"/>
   </w:num>
   <w:num w:numId="10">
-    <w:abstractNumId w:val="13"/>
+    <w:abstractNumId w:val="15"/>
   </w:num>
   <w:num w:numId="11">
-    <w:abstractNumId w:val="10"/>
+    <w:abstractNumId w:val="11"/>
   </w:num>
   <w:num w:numId="12">
     <w:abstractNumId w:val="4"/>
@@ -11975,16 +12724,16 @@
     </w:lvlOverride>
   </w:num>
   <w:num w:numId="16">
-    <w:abstractNumId w:val="22"/>
+    <w:abstractNumId w:val="24"/>
   </w:num>
   <w:num w:numId="17">
-    <w:abstractNumId w:val="14"/>
+    <w:abstractNumId w:val="16"/>
   </w:num>
   <w:num w:numId="18">
-    <w:abstractNumId w:val="17"/>
+    <w:abstractNumId w:val="19"/>
   </w:num>
   <w:num w:numId="19">
-    <w:abstractNumId w:val="15"/>
+    <w:abstractNumId w:val="17"/>
   </w:num>
   <w:num w:numId="20">
     <w:abstractNumId w:val="3"/>
@@ -11993,19 +12742,19 @@
     </w:lvlOverride>
   </w:num>
   <w:num w:numId="21">
-    <w:abstractNumId w:val="12"/>
+    <w:abstractNumId w:val="13"/>
   </w:num>
   <w:num w:numId="22">
     <w:abstractNumId w:val="7"/>
   </w:num>
   <w:num w:numId="23">
-    <w:abstractNumId w:val="18"/>
+    <w:abstractNumId w:val="20"/>
   </w:num>
   <w:num w:numId="24">
-    <w:abstractNumId w:val="23"/>
+    <w:abstractNumId w:val="25"/>
   </w:num>
   <w:num w:numId="25">
-    <w:abstractNumId w:val="21"/>
+    <w:abstractNumId w:val="23"/>
   </w:num>
   <w:num w:numId="26">
     <w:abstractNumId w:val="8"/>
@@ -12015,6 +12764,12 @@
   </w:num>
   <w:num w:numId="28">
     <w:abstractNumId w:val="1"/>
+  </w:num>
+  <w:num w:numId="29">
+    <w:abstractNumId w:val="14"/>
+  </w:num>
+  <w:num w:numId="30">
+    <w:abstractNumId w:val="9"/>
   </w:num>
 </w:numbering>
 </file>

</xml_diff>

<commit_message>
web 9 and 10 edited
</commit_message>
<xml_diff>
--- a/вебы/веб 9.docx
+++ b/вебы/веб 9.docx
@@ -30493,23 +30493,7 @@
             <w:rFonts w:eastAsia="SimSun" w:cs="Times New Roman"/>
             <w:lang w:val="en-US" w:eastAsia="zh-CN"/>
           </w:rPr>
-          <w:t>Gith</w:t>
-        </w:r>
-        <w:r>
-          <w:rPr>
-            <w:rStyle w:val="a3"/>
-            <w:rFonts w:eastAsia="SimSun" w:cs="Times New Roman"/>
-            <w:lang w:val="en-US" w:eastAsia="zh-CN"/>
-          </w:rPr>
-          <w:t>u</w:t>
-        </w:r>
-        <w:r>
-          <w:rPr>
-            <w:rStyle w:val="a3"/>
-            <w:rFonts w:eastAsia="SimSun" w:cs="Times New Roman"/>
-            <w:lang w:val="en-US" w:eastAsia="zh-CN"/>
-          </w:rPr>
-          <w:t>b</w:t>
+          <w:t>Github</w:t>
         </w:r>
         <w:proofErr w:type="spellEnd"/>
       </w:hyperlink>
@@ -32057,7 +32041,269 @@
           <w:sz w:val="24"/>
           <w:szCs w:val="24"/>
         </w:rPr>
-        <w:t>". Сайт будет доступен по адресу "http://localhost:3000/"</w:t>
+        <w:t xml:space="preserve">". Сайт будет доступен по адресу </w:t>
+      </w:r>
+      <w:hyperlink r:id="rId31" w:history="1">
+        <w:r>
+          <w:rPr>
+            <w:rFonts w:ascii="Times New Roman" w:eastAsia="Times New Roman" w:hAnsi="Times New Roman" w:cs="Times New Roman"/>
+            <w:sz w:val="24"/>
+            <w:szCs w:val="24"/>
+          </w:rPr>
+          <w:t>http://localhost:3000/</w:t>
+        </w:r>
+      </w:hyperlink>
+    </w:p>
+    <w:p>
+      <w:pPr>
+        <w:pStyle w:val="a6"/>
+        <w:numPr>
+          <w:ilvl w:val="2"/>
+          <w:numId w:val="14"/>
+        </w:numPr>
+        <w:spacing w:after="0" w:line="240" w:lineRule="auto"/>
+        <w:rPr>
+          <w:rFonts w:ascii="Times New Roman" w:eastAsia="Times New Roman" w:hAnsi="Times New Roman" w:cs="Times New Roman"/>
+          <w:sz w:val="24"/>
+          <w:szCs w:val="24"/>
+        </w:rPr>
+      </w:pPr>
+      <w:r>
+        <w:rPr>
+          <w:rFonts w:ascii="Times New Roman" w:eastAsia="Times New Roman" w:hAnsi="Times New Roman" w:cs="Times New Roman"/>
+          <w:sz w:val="24"/>
+          <w:szCs w:val="24"/>
+        </w:rPr>
+        <w:t>Если необходимо развернуть сайт на сервере – написать команду "</w:t>
+      </w:r>
+      <w:proofErr w:type="spellStart"/>
+      <w:r>
+        <w:rPr>
+          <w:rFonts w:ascii="Times New Roman" w:eastAsia="Times New Roman" w:hAnsi="Times New Roman" w:cs="Times New Roman"/>
+          <w:sz w:val="24"/>
+          <w:szCs w:val="24"/>
+        </w:rPr>
+        <w:t>npm</w:t>
+      </w:r>
+      <w:proofErr w:type="spellEnd"/>
+      <w:r>
+        <w:rPr>
+          <w:rFonts w:ascii="Times New Roman" w:eastAsia="Times New Roman" w:hAnsi="Times New Roman" w:cs="Times New Roman"/>
+          <w:sz w:val="24"/>
+          <w:szCs w:val="24"/>
+        </w:rPr>
+        <w:t xml:space="preserve"> </w:t>
+      </w:r>
+      <w:proofErr w:type="spellStart"/>
+      <w:r>
+        <w:rPr>
+          <w:rFonts w:ascii="Times New Roman" w:eastAsia="Times New Roman" w:hAnsi="Times New Roman" w:cs="Times New Roman"/>
+          <w:sz w:val="24"/>
+          <w:szCs w:val="24"/>
+        </w:rPr>
+        <w:t>run</w:t>
+      </w:r>
+      <w:proofErr w:type="spellEnd"/>
+      <w:r>
+        <w:rPr>
+          <w:rFonts w:ascii="Times New Roman" w:eastAsia="Times New Roman" w:hAnsi="Times New Roman" w:cs="Times New Roman"/>
+          <w:sz w:val="24"/>
+          <w:szCs w:val="24"/>
+        </w:rPr>
+        <w:t xml:space="preserve"> </w:t>
+      </w:r>
+      <w:proofErr w:type="spellStart"/>
+      <w:r>
+        <w:rPr>
+          <w:rFonts w:ascii="Times New Roman" w:eastAsia="Times New Roman" w:hAnsi="Times New Roman" w:cs="Times New Roman"/>
+          <w:sz w:val="24"/>
+          <w:szCs w:val="24"/>
+        </w:rPr>
+        <w:t>build</w:t>
+      </w:r>
+      <w:proofErr w:type="spellEnd"/>
+      <w:r>
+        <w:rPr>
+          <w:rFonts w:ascii="Times New Roman" w:eastAsia="Times New Roman" w:hAnsi="Times New Roman" w:cs="Times New Roman"/>
+          <w:sz w:val="24"/>
+          <w:szCs w:val="24"/>
+        </w:rPr>
+        <w:t xml:space="preserve">". Создастся директория </w:t>
+      </w:r>
+      <w:proofErr w:type="spellStart"/>
+      <w:r>
+        <w:rPr>
+          <w:rFonts w:ascii="Times New Roman" w:eastAsia="Times New Roman" w:hAnsi="Times New Roman" w:cs="Times New Roman"/>
+          <w:sz w:val="24"/>
+          <w:szCs w:val="24"/>
+        </w:rPr>
+        <w:t>build</w:t>
+      </w:r>
+      <w:proofErr w:type="spellEnd"/>
+      <w:r>
+        <w:rPr>
+          <w:rFonts w:ascii="Times New Roman" w:eastAsia="Times New Roman" w:hAnsi="Times New Roman" w:cs="Times New Roman"/>
+          <w:sz w:val="24"/>
+          <w:szCs w:val="24"/>
+        </w:rPr>
+        <w:t xml:space="preserve"> – это готовое приложение, которое можно разместить на сервере.</w:t>
+      </w:r>
+    </w:p>
+    <w:p>
+      <w:pPr>
+        <w:pStyle w:val="a6"/>
+        <w:numPr>
+          <w:ilvl w:val="2"/>
+          <w:numId w:val="14"/>
+        </w:numPr>
+        <w:spacing w:after="0" w:line="240" w:lineRule="auto"/>
+        <w:rPr>
+          <w:rFonts w:ascii="Times New Roman" w:eastAsia="Times New Roman" w:hAnsi="Times New Roman" w:cs="Times New Roman"/>
+          <w:sz w:val="24"/>
+          <w:szCs w:val="24"/>
+        </w:rPr>
+      </w:pPr>
+      <w:r>
+        <w:rPr>
+          <w:rFonts w:ascii="Times New Roman" w:eastAsia="Times New Roman" w:hAnsi="Times New Roman" w:cs="Times New Roman"/>
+          <w:sz w:val="24"/>
+          <w:szCs w:val="24"/>
+        </w:rPr>
+        <w:t>Для запуска проекта на локальной машине:</w:t>
+      </w:r>
+    </w:p>
+    <w:p>
+      <w:pPr>
+        <w:pStyle w:val="a6"/>
+        <w:numPr>
+          <w:ilvl w:val="2"/>
+          <w:numId w:val="14"/>
+        </w:numPr>
+        <w:spacing w:after="0" w:line="240" w:lineRule="auto"/>
+        <w:rPr>
+          <w:rFonts w:ascii="Times New Roman" w:eastAsia="Times New Roman" w:hAnsi="Times New Roman" w:cs="Times New Roman"/>
+          <w:sz w:val="24"/>
+          <w:szCs w:val="24"/>
+        </w:rPr>
+      </w:pPr>
+      <w:r>
+        <w:rPr>
+          <w:rFonts w:ascii="Times New Roman" w:eastAsia="Times New Roman" w:hAnsi="Times New Roman" w:cs="Times New Roman"/>
+          <w:sz w:val="24"/>
+          <w:szCs w:val="24"/>
+        </w:rPr>
+        <w:t xml:space="preserve">В терминале, находясь в директории проекта, написать команду </w:t>
+      </w:r>
+      <w:proofErr w:type="spellStart"/>
+      <w:r>
+        <w:rPr>
+          <w:rFonts w:ascii="Times New Roman" w:eastAsia="Times New Roman" w:hAnsi="Times New Roman" w:cs="Times New Roman"/>
+          <w:sz w:val="24"/>
+          <w:szCs w:val="24"/>
+        </w:rPr>
+        <w:t>npm</w:t>
+      </w:r>
+      <w:proofErr w:type="spellEnd"/>
+      <w:r>
+        <w:rPr>
+          <w:rFonts w:ascii="Times New Roman" w:eastAsia="Times New Roman" w:hAnsi="Times New Roman" w:cs="Times New Roman"/>
+          <w:sz w:val="24"/>
+          <w:szCs w:val="24"/>
+        </w:rPr>
+        <w:t xml:space="preserve"> </w:t>
+      </w:r>
+      <w:proofErr w:type="spellStart"/>
+      <w:r>
+        <w:rPr>
+          <w:rFonts w:ascii="Times New Roman" w:eastAsia="Times New Roman" w:hAnsi="Times New Roman" w:cs="Times New Roman"/>
+          <w:sz w:val="24"/>
+          <w:szCs w:val="24"/>
+        </w:rPr>
+        <w:t>run</w:t>
+      </w:r>
+      <w:proofErr w:type="spellEnd"/>
+      <w:r>
+        <w:rPr>
+          <w:rFonts w:ascii="Times New Roman" w:eastAsia="Times New Roman" w:hAnsi="Times New Roman" w:cs="Times New Roman"/>
+          <w:sz w:val="24"/>
+          <w:szCs w:val="24"/>
+        </w:rPr>
+        <w:t xml:space="preserve"> </w:t>
+      </w:r>
+      <w:proofErr w:type="spellStart"/>
+      <w:r>
+        <w:rPr>
+          <w:rFonts w:ascii="Times New Roman" w:eastAsia="Times New Roman" w:hAnsi="Times New Roman" w:cs="Times New Roman"/>
+          <w:sz w:val="24"/>
+          <w:szCs w:val="24"/>
+        </w:rPr>
+        <w:t>build</w:t>
+      </w:r>
+      <w:proofErr w:type="spellEnd"/>
+      <w:r>
+        <w:rPr>
+          <w:rFonts w:ascii="Times New Roman" w:eastAsia="Times New Roman" w:hAnsi="Times New Roman" w:cs="Times New Roman"/>
+          <w:sz w:val="24"/>
+          <w:szCs w:val="24"/>
+        </w:rPr>
+        <w:t>.</w:t>
+      </w:r>
+    </w:p>
+    <w:p>
+      <w:pPr>
+        <w:pStyle w:val="a6"/>
+        <w:numPr>
+          <w:ilvl w:val="2"/>
+          <w:numId w:val="14"/>
+        </w:numPr>
+        <w:spacing w:after="0" w:line="240" w:lineRule="auto"/>
+        <w:rPr>
+          <w:rFonts w:ascii="Times New Roman" w:eastAsia="Times New Roman" w:hAnsi="Times New Roman" w:cs="Times New Roman"/>
+          <w:sz w:val="24"/>
+          <w:szCs w:val="24"/>
+        </w:rPr>
+      </w:pPr>
+      <w:r>
+        <w:rPr>
+          <w:rFonts w:ascii="Times New Roman" w:eastAsia="Times New Roman" w:hAnsi="Times New Roman" w:cs="Times New Roman"/>
+          <w:sz w:val="24"/>
+          <w:szCs w:val="24"/>
+        </w:rPr>
+        <w:t xml:space="preserve">В директории создастся папка </w:t>
+      </w:r>
+      <w:proofErr w:type="spellStart"/>
+      <w:r>
+        <w:rPr>
+          <w:rFonts w:ascii="Times New Roman" w:eastAsia="Times New Roman" w:hAnsi="Times New Roman" w:cs="Times New Roman"/>
+          <w:sz w:val="24"/>
+          <w:szCs w:val="24"/>
+        </w:rPr>
+        <w:t>build</w:t>
+      </w:r>
+      <w:proofErr w:type="spellEnd"/>
+      <w:r>
+        <w:rPr>
+          <w:rFonts w:ascii="Times New Roman" w:eastAsia="Times New Roman" w:hAnsi="Times New Roman" w:cs="Times New Roman"/>
+          <w:sz w:val="24"/>
+          <w:szCs w:val="24"/>
+        </w:rPr>
+        <w:t xml:space="preserve">, в которой находится файл index.html, который и является </w:t>
+      </w:r>
+      <w:r>
+        <w:rPr>
+          <w:rFonts w:ascii="Times New Roman" w:eastAsia="Times New Roman" w:hAnsi="Times New Roman" w:cs="Times New Roman"/>
+          <w:sz w:val="24"/>
+          <w:szCs w:val="24"/>
+        </w:rPr>
+        <w:t>исполняемым</w:t>
+      </w:r>
+      <w:r>
+        <w:rPr>
+          <w:rFonts w:ascii="Times New Roman" w:eastAsia="Times New Roman" w:hAnsi="Times New Roman" w:cs="Times New Roman"/>
+          <w:sz w:val="24"/>
+          <w:szCs w:val="24"/>
+        </w:rPr>
+        <w:t xml:space="preserve"> файлом.</w:t>
       </w:r>
     </w:p>
     <w:p>
@@ -32080,394 +32326,6 @@
           <w:sz w:val="24"/>
           <w:szCs w:val="24"/>
         </w:rPr>
-        <w:t>Если необходимо развернуть сайт на сервере – написать команду "</w:t>
-      </w:r>
-      <w:proofErr w:type="spellStart"/>
-      <w:r>
-        <w:rPr>
-          <w:rFonts w:ascii="Times New Roman" w:eastAsia="Times New Roman" w:hAnsi="Times New Roman" w:cs="Times New Roman"/>
-          <w:sz w:val="24"/>
-          <w:szCs w:val="24"/>
-        </w:rPr>
-        <w:t>npm</w:t>
-      </w:r>
-      <w:proofErr w:type="spellEnd"/>
-      <w:r>
-        <w:rPr>
-          <w:rFonts w:ascii="Times New Roman" w:eastAsia="Times New Roman" w:hAnsi="Times New Roman" w:cs="Times New Roman"/>
-          <w:sz w:val="24"/>
-          <w:szCs w:val="24"/>
-        </w:rPr>
-        <w:t xml:space="preserve"> </w:t>
-      </w:r>
-      <w:proofErr w:type="spellStart"/>
-      <w:r>
-        <w:rPr>
-          <w:rFonts w:ascii="Times New Roman" w:eastAsia="Times New Roman" w:hAnsi="Times New Roman" w:cs="Times New Roman"/>
-          <w:sz w:val="24"/>
-          <w:szCs w:val="24"/>
-        </w:rPr>
-        <w:t>run</w:t>
-      </w:r>
-      <w:proofErr w:type="spellEnd"/>
-      <w:r>
-        <w:rPr>
-          <w:rFonts w:ascii="Times New Roman" w:eastAsia="Times New Roman" w:hAnsi="Times New Roman" w:cs="Times New Roman"/>
-          <w:sz w:val="24"/>
-          <w:szCs w:val="24"/>
-        </w:rPr>
-        <w:t xml:space="preserve"> </w:t>
-      </w:r>
-      <w:proofErr w:type="spellStart"/>
-      <w:r>
-        <w:rPr>
-          <w:rFonts w:ascii="Times New Roman" w:eastAsia="Times New Roman" w:hAnsi="Times New Roman" w:cs="Times New Roman"/>
-          <w:sz w:val="24"/>
-          <w:szCs w:val="24"/>
-        </w:rPr>
-        <w:t>build</w:t>
-      </w:r>
-      <w:proofErr w:type="spellEnd"/>
-      <w:r>
-        <w:rPr>
-          <w:rFonts w:ascii="Times New Roman" w:eastAsia="Times New Roman" w:hAnsi="Times New Roman" w:cs="Times New Roman"/>
-          <w:sz w:val="24"/>
-          <w:szCs w:val="24"/>
-        </w:rPr>
-        <w:t xml:space="preserve">". Создастся директория </w:t>
-      </w:r>
-      <w:proofErr w:type="spellStart"/>
-      <w:r>
-        <w:rPr>
-          <w:rFonts w:ascii="Times New Roman" w:eastAsia="Times New Roman" w:hAnsi="Times New Roman" w:cs="Times New Roman"/>
-          <w:sz w:val="24"/>
-          <w:szCs w:val="24"/>
-        </w:rPr>
-        <w:t>build</w:t>
-      </w:r>
-      <w:proofErr w:type="spellEnd"/>
-      <w:r>
-        <w:rPr>
-          <w:rFonts w:ascii="Times New Roman" w:eastAsia="Times New Roman" w:hAnsi="Times New Roman" w:cs="Times New Roman"/>
-          <w:sz w:val="24"/>
-          <w:szCs w:val="24"/>
-        </w:rPr>
-        <w:t xml:space="preserve"> – это готовое приложение, которое можно разместить на сервере.</w:t>
-      </w:r>
-    </w:p>
-    <w:p>
-      <w:pPr>
-        <w:pStyle w:val="a6"/>
-        <w:numPr>
-          <w:ilvl w:val="0"/>
-          <w:numId w:val="10"/>
-        </w:numPr>
-        <w:rPr>
-          <w:rFonts w:ascii="Times New Roman" w:eastAsia="Times New Roman" w:hAnsi="Times New Roman" w:cs="Times New Roman"/>
-          <w:vanish/>
-          <w:sz w:val="24"/>
-          <w:szCs w:val="24"/>
-        </w:rPr>
-      </w:pPr>
-    </w:p>
-    <w:p>
-      <w:pPr>
-        <w:pStyle w:val="a6"/>
-        <w:numPr>
-          <w:ilvl w:val="0"/>
-          <w:numId w:val="10"/>
-        </w:numPr>
-        <w:rPr>
-          <w:rFonts w:ascii="Times New Roman" w:eastAsia="Times New Roman" w:hAnsi="Times New Roman" w:cs="Times New Roman"/>
-          <w:vanish/>
-          <w:sz w:val="24"/>
-          <w:szCs w:val="24"/>
-        </w:rPr>
-      </w:pPr>
-    </w:p>
-    <w:p>
-      <w:pPr>
-        <w:pStyle w:val="a6"/>
-        <w:numPr>
-          <w:ilvl w:val="0"/>
-          <w:numId w:val="10"/>
-        </w:numPr>
-        <w:rPr>
-          <w:rFonts w:ascii="Times New Roman" w:eastAsia="Times New Roman" w:hAnsi="Times New Roman" w:cs="Times New Roman"/>
-          <w:vanish/>
-          <w:sz w:val="24"/>
-          <w:szCs w:val="24"/>
-        </w:rPr>
-      </w:pPr>
-    </w:p>
-    <w:p>
-      <w:pPr>
-        <w:pStyle w:val="a6"/>
-        <w:numPr>
-          <w:ilvl w:val="0"/>
-          <w:numId w:val="10"/>
-        </w:numPr>
-        <w:rPr>
-          <w:rFonts w:ascii="Times New Roman" w:eastAsia="Times New Roman" w:hAnsi="Times New Roman" w:cs="Times New Roman"/>
-          <w:vanish/>
-          <w:sz w:val="24"/>
-          <w:szCs w:val="24"/>
-        </w:rPr>
-      </w:pPr>
-    </w:p>
-    <w:p>
-      <w:pPr>
-        <w:pStyle w:val="a6"/>
-        <w:numPr>
-          <w:ilvl w:val="0"/>
-          <w:numId w:val="10"/>
-        </w:numPr>
-        <w:rPr>
-          <w:rFonts w:ascii="Times New Roman" w:eastAsia="Times New Roman" w:hAnsi="Times New Roman" w:cs="Times New Roman"/>
-          <w:vanish/>
-          <w:sz w:val="24"/>
-          <w:szCs w:val="24"/>
-        </w:rPr>
-      </w:pPr>
-    </w:p>
-    <w:p>
-      <w:pPr>
-        <w:pStyle w:val="a6"/>
-        <w:numPr>
-          <w:ilvl w:val="0"/>
-          <w:numId w:val="10"/>
-        </w:numPr>
-        <w:rPr>
-          <w:rFonts w:ascii="Times New Roman" w:eastAsia="Times New Roman" w:hAnsi="Times New Roman" w:cs="Times New Roman"/>
-          <w:vanish/>
-          <w:sz w:val="24"/>
-          <w:szCs w:val="24"/>
-        </w:rPr>
-      </w:pPr>
-    </w:p>
-    <w:p>
-      <w:pPr>
-        <w:pStyle w:val="a6"/>
-        <w:numPr>
-          <w:ilvl w:val="0"/>
-          <w:numId w:val="10"/>
-        </w:numPr>
-        <w:rPr>
-          <w:rFonts w:ascii="Times New Roman" w:eastAsia="Times New Roman" w:hAnsi="Times New Roman" w:cs="Times New Roman"/>
-          <w:vanish/>
-          <w:sz w:val="24"/>
-          <w:szCs w:val="24"/>
-        </w:rPr>
-      </w:pPr>
-    </w:p>
-    <w:p>
-      <w:pPr>
-        <w:pStyle w:val="a6"/>
-        <w:numPr>
-          <w:ilvl w:val="1"/>
-          <w:numId w:val="10"/>
-        </w:numPr>
-        <w:rPr>
-          <w:rFonts w:ascii="Times New Roman" w:eastAsia="Times New Roman" w:hAnsi="Times New Roman" w:cs="Times New Roman"/>
-          <w:vanish/>
-          <w:sz w:val="24"/>
-          <w:szCs w:val="24"/>
-        </w:rPr>
-      </w:pPr>
-    </w:p>
-    <w:p>
-      <w:pPr>
-        <w:pStyle w:val="a6"/>
-        <w:numPr>
-          <w:ilvl w:val="1"/>
-          <w:numId w:val="10"/>
-        </w:numPr>
-        <w:rPr>
-          <w:rFonts w:ascii="Times New Roman" w:eastAsia="Times New Roman" w:hAnsi="Times New Roman" w:cs="Times New Roman"/>
-          <w:vanish/>
-          <w:sz w:val="24"/>
-          <w:szCs w:val="24"/>
-        </w:rPr>
-      </w:pPr>
-    </w:p>
-    <w:p>
-      <w:pPr>
-        <w:pStyle w:val="a6"/>
-        <w:numPr>
-          <w:ilvl w:val="2"/>
-          <w:numId w:val="14"/>
-        </w:numPr>
-        <w:spacing w:after="0" w:line="240" w:lineRule="auto"/>
-        <w:rPr>
-          <w:rFonts w:ascii="Times New Roman" w:eastAsia="Times New Roman" w:hAnsi="Times New Roman" w:cs="Times New Roman"/>
-          <w:sz w:val="24"/>
-          <w:szCs w:val="24"/>
-        </w:rPr>
-      </w:pPr>
-      <w:r>
-        <w:rPr>
-          <w:rFonts w:ascii="Times New Roman" w:eastAsia="Times New Roman" w:hAnsi="Times New Roman" w:cs="Times New Roman"/>
-          <w:sz w:val="24"/>
-          <w:szCs w:val="24"/>
-        </w:rPr>
-        <w:t>Для запуска проекта на локальной машине:</w:t>
-      </w:r>
-    </w:p>
-    <w:p>
-      <w:pPr>
-        <w:pStyle w:val="a6"/>
-        <w:numPr>
-          <w:ilvl w:val="2"/>
-          <w:numId w:val="14"/>
-        </w:numPr>
-        <w:spacing w:after="0" w:line="240" w:lineRule="auto"/>
-        <w:rPr>
-          <w:rFonts w:ascii="Times New Roman" w:eastAsia="Times New Roman" w:hAnsi="Times New Roman" w:cs="Times New Roman"/>
-          <w:sz w:val="24"/>
-          <w:szCs w:val="24"/>
-        </w:rPr>
-      </w:pPr>
-      <w:r>
-        <w:rPr>
-          <w:rFonts w:ascii="Times New Roman" w:eastAsia="Times New Roman" w:hAnsi="Times New Roman" w:cs="Times New Roman"/>
-          <w:sz w:val="24"/>
-          <w:szCs w:val="24"/>
-        </w:rPr>
-        <w:t xml:space="preserve">В терминале, находясь в директории проекта, написать команду </w:t>
-      </w:r>
-      <w:proofErr w:type="spellStart"/>
-      <w:r>
-        <w:rPr>
-          <w:rFonts w:ascii="Times New Roman" w:eastAsia="Times New Roman" w:hAnsi="Times New Roman" w:cs="Times New Roman"/>
-          <w:sz w:val="24"/>
-          <w:szCs w:val="24"/>
-        </w:rPr>
-        <w:t>npm</w:t>
-      </w:r>
-      <w:proofErr w:type="spellEnd"/>
-      <w:r>
-        <w:rPr>
-          <w:rFonts w:ascii="Times New Roman" w:eastAsia="Times New Roman" w:hAnsi="Times New Roman" w:cs="Times New Roman"/>
-          <w:sz w:val="24"/>
-          <w:szCs w:val="24"/>
-        </w:rPr>
-        <w:t xml:space="preserve"> </w:t>
-      </w:r>
-      <w:proofErr w:type="spellStart"/>
-      <w:r>
-        <w:rPr>
-          <w:rFonts w:ascii="Times New Roman" w:eastAsia="Times New Roman" w:hAnsi="Times New Roman" w:cs="Times New Roman"/>
-          <w:sz w:val="24"/>
-          <w:szCs w:val="24"/>
-        </w:rPr>
-        <w:t>run</w:t>
-      </w:r>
-      <w:proofErr w:type="spellEnd"/>
-      <w:r>
-        <w:rPr>
-          <w:rFonts w:ascii="Times New Roman" w:eastAsia="Times New Roman" w:hAnsi="Times New Roman" w:cs="Times New Roman"/>
-          <w:sz w:val="24"/>
-          <w:szCs w:val="24"/>
-        </w:rPr>
-        <w:t xml:space="preserve"> </w:t>
-      </w:r>
-      <w:proofErr w:type="spellStart"/>
-      <w:r>
-        <w:rPr>
-          <w:rFonts w:ascii="Times New Roman" w:eastAsia="Times New Roman" w:hAnsi="Times New Roman" w:cs="Times New Roman"/>
-          <w:sz w:val="24"/>
-          <w:szCs w:val="24"/>
-        </w:rPr>
-        <w:t>build</w:t>
-      </w:r>
-      <w:proofErr w:type="spellEnd"/>
-      <w:r>
-        <w:rPr>
-          <w:rFonts w:ascii="Times New Roman" w:eastAsia="Times New Roman" w:hAnsi="Times New Roman" w:cs="Times New Roman"/>
-          <w:sz w:val="24"/>
-          <w:szCs w:val="24"/>
-        </w:rPr>
-        <w:t>.</w:t>
-      </w:r>
-    </w:p>
-    <w:p>
-      <w:pPr>
-        <w:pStyle w:val="a6"/>
-        <w:numPr>
-          <w:ilvl w:val="2"/>
-          <w:numId w:val="14"/>
-        </w:numPr>
-        <w:spacing w:after="0" w:line="240" w:lineRule="auto"/>
-        <w:rPr>
-          <w:rFonts w:ascii="Times New Roman" w:eastAsia="Times New Roman" w:hAnsi="Times New Roman" w:cs="Times New Roman"/>
-          <w:sz w:val="24"/>
-          <w:szCs w:val="24"/>
-        </w:rPr>
-      </w:pPr>
-      <w:r>
-        <w:rPr>
-          <w:rFonts w:ascii="Times New Roman" w:eastAsia="Times New Roman" w:hAnsi="Times New Roman" w:cs="Times New Roman"/>
-          <w:sz w:val="24"/>
-          <w:szCs w:val="24"/>
-        </w:rPr>
-        <w:t xml:space="preserve">В директории создастся папка </w:t>
-      </w:r>
-      <w:proofErr w:type="spellStart"/>
-      <w:r>
-        <w:rPr>
-          <w:rFonts w:ascii="Times New Roman" w:eastAsia="Times New Roman" w:hAnsi="Times New Roman" w:cs="Times New Roman"/>
-          <w:sz w:val="24"/>
-          <w:szCs w:val="24"/>
-        </w:rPr>
-        <w:t>build</w:t>
-      </w:r>
-      <w:proofErr w:type="spellEnd"/>
-      <w:r>
-        <w:rPr>
-          <w:rFonts w:ascii="Times New Roman" w:eastAsia="Times New Roman" w:hAnsi="Times New Roman" w:cs="Times New Roman"/>
-          <w:sz w:val="24"/>
-          <w:szCs w:val="24"/>
-        </w:rPr>
-        <w:t xml:space="preserve">, в которой находится файл index.html, который и является </w:t>
-      </w:r>
-      <w:r>
-        <w:rPr>
-          <w:rFonts w:ascii="Times New Roman" w:eastAsia="Times New Roman" w:hAnsi="Times New Roman" w:cs="Times New Roman"/>
-          <w:sz w:val="24"/>
-          <w:szCs w:val="24"/>
-        </w:rPr>
-        <w:t>исполняемым</w:t>
-      </w:r>
-      <w:r>
-        <w:rPr>
-          <w:rFonts w:ascii="Times New Roman" w:eastAsia="Times New Roman" w:hAnsi="Times New Roman" w:cs="Times New Roman"/>
-          <w:sz w:val="24"/>
-          <w:szCs w:val="24"/>
-        </w:rPr>
-        <w:t xml:space="preserve"> файлом.</w:t>
-      </w:r>
-    </w:p>
-    <w:p>
-      <w:pPr>
-        <w:pStyle w:val="a6"/>
-        <w:numPr>
-          <w:ilvl w:val="2"/>
-          <w:numId w:val="14"/>
-        </w:numPr>
-        <w:spacing w:line="240" w:lineRule="auto"/>
-        <w:rPr>
-          <w:rFonts w:ascii="Times New Roman" w:eastAsia="Times New Roman" w:hAnsi="Times New Roman" w:cs="Times New Roman"/>
-          <w:sz w:val="24"/>
-          <w:szCs w:val="24"/>
-        </w:rPr>
-      </w:pPr>
-      <w:r>
-        <w:rPr>
-          <w:rFonts w:ascii="Times New Roman" w:eastAsia="Times New Roman" w:hAnsi="Times New Roman" w:cs="Times New Roman"/>
-          <w:sz w:val="24"/>
-          <w:szCs w:val="24"/>
-        </w:rPr>
-        <w:lastRenderedPageBreak/>
         <w:t xml:space="preserve">Папку </w:t>
       </w:r>
       <w:proofErr w:type="spellStart"/>
@@ -32511,6 +32369,7 @@
           <w:szCs w:val="24"/>
           <w:lang w:eastAsia="zh-CN"/>
         </w:rPr>
+        <w:lastRenderedPageBreak/>
         <w:t>Документация по администрированию</w:t>
       </w:r>
     </w:p>
@@ -33509,9 +33368,20 @@
           <w:sz w:val="19"/>
           <w:szCs w:val="19"/>
           <w:bdr w:val="none" w:sz="0" w:space="0" w:color="auto"/>
-          <w:lang w:eastAsia="zh-CN"/>
-        </w:rPr>
-      </w:pPr>
+          <w:lang w:val="en-US" w:eastAsia="zh-CN"/>
+        </w:rPr>
+      </w:pPr>
+      <w:r>
+        <w:rPr>
+          <w:rFonts w:ascii="Courier New" w:eastAsia="Times New Roman" w:hAnsi="Courier New" w:cs="Courier New"/>
+          <w:kern w:val="0"/>
+          <w:sz w:val="19"/>
+          <w:szCs w:val="19"/>
+          <w:bdr w:val="none" w:sz="0" w:space="0" w:color="auto"/>
+          <w:lang w:val="en-US" w:eastAsia="zh-CN"/>
+        </w:rPr>
+        <w:t xml:space="preserve">│   ├── APIController.js            &lt;-- </w:t>
+      </w:r>
       <w:r>
         <w:rPr>
           <w:rFonts w:ascii="Courier New" w:eastAsia="Times New Roman" w:hAnsi="Courier New" w:cs="Courier New"/>
@@ -33521,9 +33391,19 @@
           <w:bdr w:val="none" w:sz="0" w:space="0" w:color="auto"/>
           <w:lang w:eastAsia="zh-CN"/>
         </w:rPr>
-        <w:t xml:space="preserve">│   ├── APIController.js         </w:t>
-      </w:r>
-      <w:proofErr w:type="gramStart"/>
+        <w:t>Контроллер</w:t>
+      </w:r>
+      <w:r>
+        <w:rPr>
+          <w:rFonts w:ascii="Courier New" w:eastAsia="Times New Roman" w:hAnsi="Courier New" w:cs="Courier New"/>
+          <w:kern w:val="0"/>
+          <w:sz w:val="19"/>
+          <w:szCs w:val="19"/>
+          <w:bdr w:val="none" w:sz="0" w:space="0" w:color="auto"/>
+          <w:lang w:val="en-US" w:eastAsia="zh-CN"/>
+        </w:rPr>
+        <w:t xml:space="preserve"> </w:t>
+      </w:r>
       <w:r>
         <w:rPr>
           <w:rFonts w:ascii="Courier New" w:eastAsia="Times New Roman" w:hAnsi="Courier New" w:cs="Courier New"/>
@@ -33533,9 +33413,19 @@
           <w:bdr w:val="none" w:sz="0" w:space="0" w:color="auto"/>
           <w:lang w:eastAsia="zh-CN"/>
         </w:rPr>
-        <w:t xml:space="preserve">   &lt;</w:t>
-      </w:r>
-      <w:proofErr w:type="gramEnd"/>
+        <w:t>для</w:t>
+      </w:r>
+      <w:r>
+        <w:rPr>
+          <w:rFonts w:ascii="Courier New" w:eastAsia="Times New Roman" w:hAnsi="Courier New" w:cs="Courier New"/>
+          <w:kern w:val="0"/>
+          <w:sz w:val="19"/>
+          <w:szCs w:val="19"/>
+          <w:bdr w:val="none" w:sz="0" w:space="0" w:color="auto"/>
+          <w:lang w:val="en-US" w:eastAsia="zh-CN"/>
+        </w:rPr>
+        <w:t xml:space="preserve"> API </w:t>
+      </w:r>
       <w:r>
         <w:rPr>
           <w:rFonts w:ascii="Courier New" w:eastAsia="Times New Roman" w:hAnsi="Courier New" w:cs="Courier New"/>
@@ -33545,7 +33435,7 @@
           <w:bdr w:val="none" w:sz="0" w:space="0" w:color="auto"/>
           <w:lang w:eastAsia="zh-CN"/>
         </w:rPr>
-        <w:t>-- Контроллер для API запросов</w:t>
+        <w:t>запросов</w:t>
       </w:r>
     </w:p>
     <w:p>
@@ -35229,20 +35119,12 @@
         <w:t>├── index.js</w:t>
       </w:r>
     </w:p>
-    <w:p/>
     <w:p>
       <w:pPr>
-        <w:pStyle w:val="10"/>
-        <w:rPr>
-          <w:rFonts w:cs="Times New Roman"/>
-        </w:rPr>
-      </w:pPr>
-      <w:r>
-        <w:rPr>
-          <w:rFonts w:cs="Times New Roman"/>
-        </w:rPr>
-        <w:t xml:space="preserve">Реквизиты и подписи сторон </w:t>
-      </w:r>
+        <w:rPr>
+          <w:lang w:val="en-US"/>
+        </w:rPr>
+      </w:pPr>
     </w:p>
     <w:p>
       <w:pPr>
@@ -35250,8 +35132,22 @@
         <w:rPr>
           <w:rFonts w:cs="Times New Roman"/>
         </w:rPr>
+      </w:pPr>
+      <w:r>
+        <w:rPr>
+          <w:rFonts w:cs="Times New Roman"/>
+        </w:rPr>
+        <w:t xml:space="preserve">Реквизиты и подписи сторон </w:t>
+      </w:r>
+    </w:p>
+    <w:p>
+      <w:pPr>
+        <w:pStyle w:val="10"/>
+        <w:rPr>
+          <w:rFonts w:cs="Times New Roman"/>
+        </w:rPr>
         <w:sectPr>
-          <w:footerReference w:type="first" r:id="rId31"/>
+          <w:footerReference w:type="first" r:id="rId32"/>
           <w:pgSz w:w="11900" w:h="16840"/>
           <w:pgMar w:top="1134" w:right="850" w:bottom="1134" w:left="1701" w:header="708" w:footer="708" w:gutter="0"/>
           <w:cols w:space="720"/>

</xml_diff>